<commit_message>
Added provenanceText field to objects.csv and a note about additional rows of data for previous owners which have also been added to constituents.csv
</commit_message>
<xml_diff>
--- a/documentation/Data Dictionary.docx
+++ b/documentation/Data Dictionary.docx
@@ -52,7 +52,13 @@
     </w:p>
     <w:p>
       <w:r>
-        <w:t xml:space="preserve">Thank you for your interest in data about the National Gallery of Art’s collection.  The comma separated value files contained on this GitHub site represent a cross-section of public, fact-based data about our collection.  They contain an export of data about the NGA’s accessioned art objects, relationships between those art objects, the creators of those objects, donors who helped the NGA acquire the objects, and the public locations where the collection can be viewed, as well as links to access audio and video about the collection and people and images depicting the works. The NGA is releasing these files under the </w:t>
+        <w:t xml:space="preserve">Thank you for your interest in data about the National Gallery of Art’s collection.  The comma separated value files contained on this GitHub site represent a cross-section of public, fact-based data about our collection.  They contain an export of data about the NGA’s accessioned art objects, relationships between those art objects, the creators of those objects, donors who helped the NGA acquire the objects, </w:t>
+      </w:r>
+      <w:r>
+        <w:t xml:space="preserve">the object’s provenance, </w:t>
+      </w:r>
+      <w:r>
+        <w:t xml:space="preserve">and the public locations where the collection can be viewed, as well as links to access audio and video about the collection and people and images depicting the works. The NGA is releasing these files under the </w:t>
       </w:r>
       <w:hyperlink r:id="rId9">
         <w:r>
@@ -909,17 +915,8 @@
           <w:rFonts w:cstheme="minorHAnsi"/>
           <w:color w:val="333333"/>
         </w:rPr>
-        <w:t xml:space="preserve"> - left panel is </w:t>
+        <w:t> - left panel is parent</w:t>
       </w:r>
-      <w:proofErr w:type="gramStart"/>
-      <w:r>
-        <w:rPr>
-          <w:rFonts w:cstheme="minorHAnsi"/>
-          <w:color w:val="333333"/>
-        </w:rPr>
-        <w:t>parent</w:t>
-      </w:r>
-      <w:proofErr w:type="gramEnd"/>
     </w:p>
     <w:p>
       <w:pPr>
@@ -1046,16 +1043,8 @@
         <w:rPr>
           <w:color w:val="333333"/>
         </w:rPr>
-        <w:t xml:space="preserve"> - parent should probably be virtual but is marked as </w:t>
+        <w:t> - parent should probably be virtual but is marked as physical</w:t>
       </w:r>
-      <w:proofErr w:type="gramStart"/>
-      <w:r>
-        <w:rPr>
-          <w:color w:val="333333"/>
-        </w:rPr>
-        <w:t>physical</w:t>
-      </w:r>
-      <w:proofErr w:type="gramEnd"/>
     </w:p>
     <w:p>
       <w:pPr>
@@ -1093,17 +1082,8 @@
           <w:rFonts w:cstheme="minorHAnsi"/>
           <w:color w:val="333333"/>
         </w:rPr>
-        <w:t xml:space="preserve"> - example where cover can be considered a work </w:t>
+        <w:t> - example where cover can be considered a work itself</w:t>
       </w:r>
-      <w:proofErr w:type="gramStart"/>
-      <w:r>
-        <w:rPr>
-          <w:rFonts w:cstheme="minorHAnsi"/>
-          <w:color w:val="333333"/>
-        </w:rPr>
-        <w:t>itself</w:t>
-      </w:r>
-      <w:proofErr w:type="gramEnd"/>
     </w:p>
     <w:p>
       <w:pPr>
@@ -1205,17 +1185,8 @@
           <w:rFonts w:cstheme="minorHAnsi"/>
           <w:color w:val="333333"/>
         </w:rPr>
-        <w:t xml:space="preserve"> - each side cataloged as separate </w:t>
+        <w:t> - each side cataloged as separate object</w:t>
       </w:r>
-      <w:proofErr w:type="gramStart"/>
-      <w:r>
-        <w:rPr>
-          <w:rFonts w:cstheme="minorHAnsi"/>
-          <w:color w:val="333333"/>
-        </w:rPr>
-        <w:t>object</w:t>
-      </w:r>
-      <w:proofErr w:type="gramEnd"/>
     </w:p>
     <w:p>
       <w:pPr>
@@ -1535,18 +1506,8 @@
                 <w:sz w:val="18"/>
                 <w:szCs w:val="18"/>
               </w:rPr>
-              <w:t xml:space="preserve"> anonymous artists of </w:t>
-            </w:r>
-            <w:proofErr w:type="gramStart"/>
-            <w:r>
-              <w:rPr>
-                <w:rFonts w:cs="Consolas"/>
-                <w:sz w:val="18"/>
-                <w:szCs w:val="18"/>
-              </w:rPr>
-              <w:t>works</w:t>
-            </w:r>
-            <w:proofErr w:type="gramEnd"/>
+              <w:t xml:space="preserve"> anonymous artists of works</w:t>
+            </w:r>
           </w:p>
           <w:p>
             <w:pPr>
@@ -12450,18 +12411,8 @@
                 <w:sz w:val="18"/>
                 <w:szCs w:val="18"/>
               </w:rPr>
-              <w:t xml:space="preserve"> flag is </w:t>
-            </w:r>
-            <w:proofErr w:type="gramStart"/>
-            <w:r>
-              <w:rPr>
-                <w:rFonts w:cs="Consolas"/>
-                <w:sz w:val="18"/>
-                <w:szCs w:val="18"/>
-              </w:rPr>
-              <w:t>1</w:t>
-            </w:r>
-            <w:proofErr w:type="gramEnd"/>
+              <w:t xml:space="preserve"> flag is 1</w:t>
+            </w:r>
           </w:p>
           <w:p>
             <w:pPr>
@@ -12482,18 +12433,8 @@
                 <w:sz w:val="18"/>
                 <w:szCs w:val="18"/>
               </w:rPr>
-              <w:t xml:space="preserve">If an image copyright exists, it must always be displayed with each image of the </w:t>
-            </w:r>
-            <w:proofErr w:type="gramStart"/>
-            <w:r>
-              <w:rPr>
-                <w:rFonts w:cs="Consolas"/>
-                <w:sz w:val="18"/>
-                <w:szCs w:val="18"/>
-              </w:rPr>
-              <w:t>object</w:t>
-            </w:r>
-            <w:proofErr w:type="gramEnd"/>
+              <w:t>If an image copyright exists, it must always be displayed with each image of the object</w:t>
+            </w:r>
           </w:p>
           <w:p>
             <w:pPr>
@@ -12514,25 +12455,7 @@
                 <w:sz w:val="18"/>
                 <w:szCs w:val="18"/>
               </w:rPr>
-              <w:t xml:space="preserve">There can be multiple images per </w:t>
-            </w:r>
-            <w:proofErr w:type="gramStart"/>
-            <w:r>
-              <w:rPr>
-                <w:rFonts w:cs="Consolas"/>
-                <w:sz w:val="18"/>
-                <w:szCs w:val="18"/>
-              </w:rPr>
-              <w:t>object</w:t>
-            </w:r>
-            <w:proofErr w:type="gramEnd"/>
-            <w:r>
-              <w:rPr>
-                <w:rFonts w:cs="Consolas"/>
-                <w:sz w:val="18"/>
-                <w:szCs w:val="18"/>
-              </w:rPr>
-              <w:t xml:space="preserve"> </w:t>
+              <w:t xml:space="preserve">There can be multiple images per object </w:t>
             </w:r>
           </w:p>
           <w:p>
@@ -14574,6 +14497,199 @@
       </w:tr>
       <w:tr>
         <w:trPr>
+          <w:trHeight w:val="600"/>
+        </w:trPr>
+        <w:tc>
+          <w:tcPr>
+            <w:tcW w:w="5482" w:type="dxa"/>
+            <w:shd w:val="clear" w:color="auto" w:fill="auto"/>
+            <w:noWrap/>
+            <w:vAlign w:val="center"/>
+          </w:tcPr>
+          <w:p>
+            <w:pPr>
+              <w:spacing w:after="0" w:line="240" w:lineRule="auto"/>
+              <w:rPr>
+                <w:rFonts w:ascii="Consolas" w:eastAsia="Times New Roman" w:hAnsi="Consolas" w:cs="Consolas"/>
+                <w:color w:val="000000" w:themeColor="text1"/>
+                <w:sz w:val="14"/>
+                <w:szCs w:val="14"/>
+              </w:rPr>
+            </w:pPr>
+            <w:r>
+              <w:rPr>
+                <w:rFonts w:ascii="Consolas" w:eastAsia="Times New Roman" w:hAnsi="Consolas" w:cs="Consolas"/>
+                <w:color w:val="000000" w:themeColor="text1"/>
+                <w:sz w:val="14"/>
+                <w:szCs w:val="14"/>
+              </w:rPr>
+              <w:lastRenderedPageBreak/>
+              <w:t xml:space="preserve">    </w:t>
+            </w:r>
+            <w:proofErr w:type="spellStart"/>
+            <w:r>
+              <w:rPr>
+                <w:rFonts w:ascii="Consolas" w:eastAsia="Times New Roman" w:hAnsi="Consolas" w:cs="Consolas"/>
+                <w:color w:val="000000" w:themeColor="text1"/>
+                <w:sz w:val="14"/>
+                <w:szCs w:val="14"/>
+              </w:rPr>
+              <w:t>provenanceText</w:t>
+            </w:r>
+            <w:proofErr w:type="spellEnd"/>
+            <w:r>
+              <w:rPr>
+                <w:rFonts w:ascii="Consolas" w:eastAsia="Times New Roman" w:hAnsi="Consolas" w:cs="Consolas"/>
+                <w:color w:val="000000" w:themeColor="text1"/>
+                <w:sz w:val="14"/>
+                <w:szCs w:val="14"/>
+              </w:rPr>
+              <w:t xml:space="preserve"> </w:t>
+            </w:r>
+            <w:r>
+              <w:rPr>
+                <w:rFonts w:ascii="Consolas" w:eastAsia="Times New Roman" w:hAnsi="Consolas" w:cs="Consolas"/>
+                <w:color w:val="000000" w:themeColor="text1"/>
+                <w:sz w:val="14"/>
+                <w:szCs w:val="14"/>
+              </w:rPr>
+              <w:t xml:space="preserve">             </w:t>
+            </w:r>
+            <w:r>
+              <w:rPr>
+                <w:rFonts w:ascii="Consolas" w:eastAsia="Times New Roman" w:hAnsi="Consolas" w:cs="Consolas"/>
+                <w:color w:val="000000" w:themeColor="text1"/>
+                <w:sz w:val="14"/>
+                <w:szCs w:val="14"/>
+              </w:rPr>
+              <w:t>character varying(</w:t>
+            </w:r>
+            <w:r>
+              <w:rPr>
+                <w:rFonts w:ascii="Consolas" w:eastAsia="Times New Roman" w:hAnsi="Consolas" w:cs="Consolas"/>
+                <w:color w:val="000000" w:themeColor="text1"/>
+                <w:sz w:val="14"/>
+                <w:szCs w:val="14"/>
+              </w:rPr>
+              <w:t>max</w:t>
+            </w:r>
+            <w:r>
+              <w:rPr>
+                <w:rFonts w:ascii="Consolas" w:eastAsia="Times New Roman" w:hAnsi="Consolas" w:cs="Consolas"/>
+                <w:color w:val="000000" w:themeColor="text1"/>
+                <w:sz w:val="14"/>
+                <w:szCs w:val="14"/>
+              </w:rPr>
+              <w:t>) NULL,</w:t>
+            </w:r>
+          </w:p>
+        </w:tc>
+        <w:tc>
+          <w:tcPr>
+            <w:tcW w:w="8010" w:type="dxa"/>
+            <w:shd w:val="clear" w:color="auto" w:fill="auto"/>
+            <w:vAlign w:val="bottom"/>
+          </w:tcPr>
+          <w:p>
+            <w:pPr>
+              <w:spacing w:after="0" w:line="240" w:lineRule="auto"/>
+              <w:rPr>
+                <w:rFonts w:eastAsia="Times New Roman" w:cs="Consolas"/>
+                <w:color w:val="000000"/>
+                <w:sz w:val="18"/>
+                <w:szCs w:val="18"/>
+              </w:rPr>
+            </w:pPr>
+            <w:r>
+              <w:rPr>
+                <w:rFonts w:eastAsia="Times New Roman" w:cs="Consolas"/>
+                <w:color w:val="000000"/>
+                <w:sz w:val="18"/>
+                <w:szCs w:val="18"/>
+              </w:rPr>
+              <w:t xml:space="preserve">the provenance of this art object described </w:t>
+            </w:r>
+            <w:r>
+              <w:rPr>
+                <w:rFonts w:eastAsia="Times New Roman" w:cs="Consolas"/>
+                <w:color w:val="000000"/>
+                <w:sz w:val="18"/>
+                <w:szCs w:val="18"/>
+              </w:rPr>
+              <w:t xml:space="preserve">as a block of descriptive text </w:t>
+            </w:r>
+            <w:r>
+              <w:rPr>
+                <w:rFonts w:eastAsia="Times New Roman" w:cs="Consolas"/>
+                <w:color w:val="000000"/>
+                <w:sz w:val="18"/>
+                <w:szCs w:val="18"/>
+              </w:rPr>
+              <w:t xml:space="preserve">– see also: </w:t>
+            </w:r>
+            <w:proofErr w:type="spellStart"/>
+            <w:r>
+              <w:rPr>
+                <w:rFonts w:eastAsia="Times New Roman" w:cs="Consolas"/>
+                <w:color w:val="000000"/>
+                <w:sz w:val="18"/>
+                <w:szCs w:val="18"/>
+              </w:rPr>
+              <w:t>objects_constituents</w:t>
+            </w:r>
+            <w:proofErr w:type="spellEnd"/>
+            <w:r>
+              <w:rPr>
+                <w:rFonts w:eastAsia="Times New Roman" w:cs="Consolas"/>
+                <w:color w:val="000000"/>
+                <w:sz w:val="18"/>
+                <w:szCs w:val="18"/>
+              </w:rPr>
+              <w:t xml:space="preserve"> </w:t>
+            </w:r>
+            <w:r>
+              <w:rPr>
+                <w:rFonts w:eastAsia="Times New Roman" w:cs="Consolas"/>
+                <w:color w:val="000000"/>
+                <w:sz w:val="18"/>
+                <w:szCs w:val="18"/>
+              </w:rPr>
+              <w:t xml:space="preserve">where </w:t>
+            </w:r>
+            <w:proofErr w:type="spellStart"/>
+            <w:r>
+              <w:rPr>
+                <w:rFonts w:eastAsia="Times New Roman" w:cs="Consolas"/>
+                <w:color w:val="000000"/>
+                <w:sz w:val="18"/>
+                <w:szCs w:val="18"/>
+              </w:rPr>
+              <w:t>roletype</w:t>
+            </w:r>
+            <w:proofErr w:type="spellEnd"/>
+            <w:r>
+              <w:rPr>
+                <w:rFonts w:eastAsia="Times New Roman" w:cs="Consolas"/>
+                <w:color w:val="000000"/>
+                <w:sz w:val="18"/>
+                <w:szCs w:val="18"/>
+              </w:rPr>
+              <w:t xml:space="preserve"> is ‘owner’</w:t>
+            </w:r>
+            <w:r>
+              <w:rPr>
+                <w:rFonts w:eastAsia="Times New Roman" w:cs="Consolas"/>
+                <w:color w:val="000000"/>
+                <w:sz w:val="18"/>
+                <w:szCs w:val="18"/>
+              </w:rPr>
+              <w:t xml:space="preserve"> for change of ownership records (when available)</w:t>
+            </w:r>
+          </w:p>
+        </w:tc>
+      </w:tr>
+      <w:tr>
+        <w:trPr>
           <w:trHeight w:val="300"/>
         </w:trPr>
         <w:tc>
@@ -14683,7 +14799,6 @@
                 <w:sz w:val="14"/>
                 <w:szCs w:val="14"/>
               </w:rPr>
-              <w:lastRenderedPageBreak/>
               <w:t xml:space="preserve">    </w:t>
             </w:r>
             <w:proofErr w:type="spellStart"/>
@@ -14732,25 +14847,7 @@
                 <w:sz w:val="18"/>
                 <w:szCs w:val="18"/>
               </w:rPr>
-              <w:t xml:space="preserve">0 | 1 flag indicating whether this art object is a "virtual" object or not </w:t>
-            </w:r>
-            <w:r>
-              <w:rPr>
-                <w:rFonts w:eastAsia="Times New Roman" w:cs="Consolas"/>
-                <w:color w:val="000000"/>
-                <w:sz w:val="18"/>
-                <w:szCs w:val="18"/>
-              </w:rPr>
-              <w:t>- see</w:t>
-            </w:r>
-            <w:r>
-              <w:rPr>
-                <w:rFonts w:eastAsia="Times New Roman" w:cs="Consolas"/>
-                <w:color w:val="000000"/>
-                <w:sz w:val="18"/>
-                <w:szCs w:val="18"/>
-              </w:rPr>
-              <w:t xml:space="preserve"> accompanying documentation for a description of what constituents a "virtual" object</w:t>
+              <w:t>0 | 1 flag indicating whether this art object is a "virtual" object or not - see accompanying documentation for a description of what constituents a "virtual" object</w:t>
             </w:r>
           </w:p>
         </w:tc>
@@ -16061,6 +16158,7 @@
                 <w:sz w:val="14"/>
                 <w:szCs w:val="18"/>
               </w:rPr>
+              <w:lastRenderedPageBreak/>
               <w:t xml:space="preserve">    term                        character </w:t>
             </w:r>
             <w:proofErr w:type="gramStart"/>
@@ -16347,7 +16445,6 @@
                 <w:sz w:val="14"/>
                 <w:szCs w:val="18"/>
               </w:rPr>
-              <w:lastRenderedPageBreak/>
               <w:t>)</w:t>
             </w:r>
           </w:p>
@@ -17331,6 +17428,7 @@
                 <w:sz w:val="14"/>
                 <w:szCs w:val="14"/>
               </w:rPr>
+              <w:lastRenderedPageBreak/>
               <w:t xml:space="preserve">    </w:t>
             </w:r>
             <w:proofErr w:type="spellStart"/>
@@ -17617,7 +17715,6 @@
                 <w:sz w:val="14"/>
                 <w:szCs w:val="14"/>
               </w:rPr>
-              <w:lastRenderedPageBreak/>
               <w:t xml:space="preserve">    </w:t>
             </w:r>
             <w:proofErr w:type="spellStart"/>
@@ -18004,16 +18101,7 @@
                 <w:sz w:val="14"/>
                 <w:szCs w:val="14"/>
               </w:rPr>
-              <w:t>1024) NULL</w:t>
-            </w:r>
-            <w:r>
-              <w:rPr>
-                <w:rFonts w:ascii="Consolas" w:eastAsia="Times New Roman" w:hAnsi="Consolas" w:cs="Consolas"/>
-                <w:color w:val="000000" w:themeColor="text1"/>
-                <w:sz w:val="14"/>
-                <w:szCs w:val="14"/>
-              </w:rPr>
-              <w:t>,</w:t>
+              <w:t>1024) NULL,</w:t>
             </w:r>
           </w:p>
         </w:tc>
@@ -18163,25 +18251,7 @@
                 <w:sz w:val="18"/>
                 <w:szCs w:val="18"/>
               </w:rPr>
-              <w:t xml:space="preserve">This preferred location is part of another location </w:t>
-            </w:r>
-            <w:r>
-              <w:rPr>
-                <w:rFonts w:eastAsia="Times New Roman" w:cs="Consolas"/>
-                <w:color w:val="000000" w:themeColor="text1"/>
-                <w:sz w:val="18"/>
-                <w:szCs w:val="18"/>
-              </w:rPr>
-              <w:t>referenced</w:t>
-            </w:r>
-            <w:r>
-              <w:rPr>
-                <w:rFonts w:eastAsia="Times New Roman" w:cs="Consolas"/>
-                <w:color w:val="000000" w:themeColor="text1"/>
-                <w:sz w:val="18"/>
-                <w:szCs w:val="18"/>
-              </w:rPr>
-              <w:t xml:space="preserve"> by this </w:t>
+              <w:t xml:space="preserve">This preferred location is part of another location referenced by this </w:t>
             </w:r>
             <w:proofErr w:type="spellStart"/>
             <w:r>
@@ -18643,34 +18713,7 @@
                 <w:sz w:val="18"/>
                 <w:szCs w:val="18"/>
               </w:rPr>
-              <w:t>foreign key to locations table</w:t>
-            </w:r>
-            <w:r>
-              <w:rPr>
-                <w:rFonts w:eastAsia="Times New Roman" w:cs="Consolas"/>
-                <w:color w:val="000000" w:themeColor="text1"/>
-                <w:sz w:val="18"/>
-                <w:szCs w:val="18"/>
-              </w:rPr>
-              <w:t xml:space="preserve"> which is based on </w:t>
-            </w:r>
-            <w:r>
-              <w:rPr>
-                <w:rFonts w:eastAsia="Times New Roman" w:cs="Consolas"/>
-                <w:color w:val="000000" w:themeColor="text1"/>
-                <w:sz w:val="18"/>
-                <w:szCs w:val="18"/>
-              </w:rPr>
-              <w:t xml:space="preserve">CMS </w:t>
-            </w:r>
-            <w:r>
-              <w:rPr>
-                <w:rFonts w:eastAsia="Times New Roman" w:cs="Consolas"/>
-                <w:color w:val="000000" w:themeColor="text1"/>
-                <w:sz w:val="18"/>
-                <w:szCs w:val="18"/>
-              </w:rPr>
-              <w:t>location IDs</w:t>
+              <w:t>foreign key to locations table which is based on CMS location IDs</w:t>
             </w:r>
           </w:p>
         </w:tc>
@@ -19048,25 +19091,7 @@
                 <w:sz w:val="14"/>
                 <w:szCs w:val="14"/>
               </w:rPr>
-              <w:t xml:space="preserve"> </w:t>
-            </w:r>
-            <w:r>
-              <w:rPr>
-                <w:rFonts w:ascii="Consolas" w:eastAsia="Times New Roman" w:hAnsi="Consolas" w:cs="Consolas"/>
-                <w:color w:val="000000" w:themeColor="text1"/>
-                <w:sz w:val="14"/>
-                <w:szCs w:val="14"/>
-              </w:rPr>
-              <w:t xml:space="preserve">               </w:t>
-            </w:r>
-            <w:r>
-              <w:rPr>
-                <w:rFonts w:ascii="Consolas" w:eastAsia="Times New Roman" w:hAnsi="Consolas" w:cs="Consolas"/>
-                <w:color w:val="000000" w:themeColor="text1"/>
-                <w:sz w:val="14"/>
-                <w:szCs w:val="14"/>
-              </w:rPr>
-              <w:t xml:space="preserve">character </w:t>
+              <w:t xml:space="preserve">                character </w:t>
             </w:r>
             <w:proofErr w:type="gramStart"/>
             <w:r>
@@ -19183,25 +19208,7 @@
                 <w:sz w:val="14"/>
                 <w:szCs w:val="14"/>
               </w:rPr>
-              <w:t xml:space="preserve"> </w:t>
-            </w:r>
-            <w:r>
-              <w:rPr>
-                <w:rFonts w:ascii="Consolas" w:eastAsia="Times New Roman" w:hAnsi="Consolas" w:cs="Consolas"/>
-                <w:color w:val="000000" w:themeColor="text1"/>
-                <w:sz w:val="14"/>
-                <w:szCs w:val="14"/>
-              </w:rPr>
-              <w:t xml:space="preserve">            </w:t>
-            </w:r>
-            <w:r>
-              <w:rPr>
-                <w:rFonts w:ascii="Consolas" w:eastAsia="Times New Roman" w:hAnsi="Consolas" w:cs="Consolas"/>
-                <w:color w:val="000000" w:themeColor="text1"/>
-                <w:sz w:val="14"/>
-                <w:szCs w:val="14"/>
-              </w:rPr>
-              <w:t xml:space="preserve">character </w:t>
+              <w:t xml:space="preserve">             character </w:t>
             </w:r>
             <w:proofErr w:type="gramStart"/>
             <w:r>
@@ -19221,16 +19228,7 @@
                 <w:sz w:val="14"/>
                 <w:szCs w:val="14"/>
               </w:rPr>
-              <w:t>512)</w:t>
-            </w:r>
-            <w:r>
-              <w:rPr>
-                <w:rFonts w:ascii="Consolas" w:eastAsia="Times New Roman" w:hAnsi="Consolas" w:cs="Consolas"/>
-                <w:color w:val="000000" w:themeColor="text1"/>
-                <w:sz w:val="14"/>
-                <w:szCs w:val="14"/>
-              </w:rPr>
-              <w:t>.</w:t>
+              <w:t>512).</w:t>
             </w:r>
           </w:p>
         </w:tc>
@@ -19436,25 +19434,7 @@
                 <w:sz w:val="14"/>
                 <w:szCs w:val="14"/>
               </w:rPr>
-              <w:t xml:space="preserve"> </w:t>
-            </w:r>
-            <w:r>
-              <w:rPr>
-                <w:rFonts w:ascii="Consolas" w:eastAsia="Times New Roman" w:hAnsi="Consolas" w:cs="Consolas"/>
-                <w:color w:val="000000" w:themeColor="text1"/>
-                <w:sz w:val="14"/>
-                <w:szCs w:val="14"/>
-              </w:rPr>
-              <w:t xml:space="preserve">           </w:t>
-            </w:r>
-            <w:r>
-              <w:rPr>
-                <w:rFonts w:ascii="Consolas" w:eastAsia="Times New Roman" w:hAnsi="Consolas" w:cs="Consolas"/>
-                <w:color w:val="000000" w:themeColor="text1"/>
-                <w:sz w:val="14"/>
-                <w:szCs w:val="14"/>
-              </w:rPr>
-              <w:t xml:space="preserve">character </w:t>
+              <w:t xml:space="preserve">            character </w:t>
             </w:r>
             <w:proofErr w:type="gramStart"/>
             <w:r>
@@ -19515,16 +19495,7 @@
                 <w:sz w:val="18"/>
                 <w:szCs w:val="18"/>
               </w:rPr>
-              <w:t xml:space="preserve">One of “primary” or “alternate” – primary represents a primary view </w:t>
-            </w:r>
-            <w:r>
-              <w:rPr>
-                <w:rFonts w:eastAsia="Times New Roman" w:cs="Consolas"/>
-                <w:color w:val="000000"/>
-                <w:sz w:val="18"/>
-                <w:szCs w:val="18"/>
-              </w:rPr>
-              <w:t>of an art object. Alternate represents an alternate view, typically from another angle, e.g., images from all angles around a sculpture</w:t>
+              <w:t>One of “primary” or “alternate” – primary represents a primary view of an art object. Alternate represents an alternate view, typically from another angle, e.g., images from all angles around a sculpture</w:t>
             </w:r>
           </w:p>
         </w:tc>
@@ -19675,6 +19646,7 @@
                 <w:sz w:val="14"/>
                 <w:szCs w:val="18"/>
               </w:rPr>
+              <w:lastRenderedPageBreak/>
               <w:t xml:space="preserve">    width </w:t>
             </w:r>
             <w:r>
@@ -19885,25 +19857,7 @@
                 <w:sz w:val="14"/>
                 <w:szCs w:val="14"/>
               </w:rPr>
-              <w:t xml:space="preserve"> </w:t>
-            </w:r>
-            <w:r>
-              <w:rPr>
-                <w:rFonts w:ascii="Consolas" w:eastAsia="Times New Roman" w:hAnsi="Consolas" w:cs="Consolas"/>
-                <w:color w:val="000000" w:themeColor="text1"/>
-                <w:sz w:val="14"/>
-                <w:szCs w:val="14"/>
-              </w:rPr>
-              <w:t xml:space="preserve">          </w:t>
-            </w:r>
-            <w:r>
-              <w:rPr>
-                <w:rFonts w:ascii="Consolas" w:eastAsia="Times New Roman" w:hAnsi="Consolas" w:cs="Consolas"/>
-                <w:color w:val="000000" w:themeColor="text1"/>
-                <w:sz w:val="14"/>
-                <w:szCs w:val="14"/>
-              </w:rPr>
-              <w:t>integer,</w:t>
+              <w:t xml:space="preserve">           integer,</w:t>
             </w:r>
           </w:p>
           <w:p>
@@ -19944,17 +19898,7 @@
                 <w:sz w:val="18"/>
                 <w:szCs w:val="18"/>
               </w:rPr>
-              <w:t xml:space="preserve">A limitation used to enforce fair use doctrine.  When the width and height are larger than the max pixels setting, the image server will only permit sourcing of IIIF services from an image resized to fit within a box </w:t>
-            </w:r>
-            <w:r>
-              <w:rPr>
-                <w:rFonts w:eastAsia="Times New Roman" w:cs="Consolas"/>
-                <w:color w:val="000000"/>
-                <w:sz w:val="18"/>
-                <w:szCs w:val="18"/>
-              </w:rPr>
-              <w:lastRenderedPageBreak/>
-              <w:t>of this dimension.  A customer might request a larger image to be produced via IIIF, but the resulting image will blur as the size increases since the source image size is restricted.</w:t>
+              <w:t>A limitation used to enforce fair use doctrine.  When the width and height are larger than the max pixels setting, the image server will only permit sourcing of IIIF services from an image resized to fit within a box of this dimension.  A customer might request a larger image to be produced via IIIF, but the resulting image will blur as the size increases since the source image size is restricted.</w:t>
             </w:r>
           </w:p>
         </w:tc>
@@ -19990,7 +19934,6 @@
                 <w:sz w:val="14"/>
                 <w:szCs w:val="18"/>
               </w:rPr>
-              <w:lastRenderedPageBreak/>
               <w:t xml:space="preserve">    created </w:t>
             </w:r>
             <w:r>
@@ -20050,43 +19993,7 @@
                 <w:sz w:val="18"/>
                 <w:szCs w:val="18"/>
               </w:rPr>
-              <w:t xml:space="preserve">Indicates the creation date of the </w:t>
-            </w:r>
-            <w:r>
-              <w:rPr>
-                <w:rFonts w:eastAsia="Times New Roman" w:cs="Consolas"/>
-                <w:color w:val="000000"/>
-                <w:sz w:val="18"/>
-                <w:szCs w:val="18"/>
-              </w:rPr>
-              <w:t xml:space="preserve">actual source </w:t>
-            </w:r>
-            <w:r>
-              <w:rPr>
-                <w:rFonts w:eastAsia="Times New Roman" w:cs="Consolas"/>
-                <w:color w:val="000000"/>
-                <w:sz w:val="18"/>
-                <w:szCs w:val="18"/>
-              </w:rPr>
-              <w:t xml:space="preserve">image </w:t>
-            </w:r>
-            <w:r>
-              <w:rPr>
-                <w:rFonts w:eastAsia="Times New Roman" w:cs="Consolas"/>
-                <w:color w:val="000000"/>
-                <w:sz w:val="18"/>
-                <w:szCs w:val="18"/>
-              </w:rPr>
-              <w:t xml:space="preserve">uploaded to </w:t>
-            </w:r>
-            <w:r>
-              <w:rPr>
-                <w:rFonts w:eastAsia="Times New Roman" w:cs="Consolas"/>
-                <w:color w:val="000000"/>
-                <w:sz w:val="18"/>
-                <w:szCs w:val="18"/>
-              </w:rPr>
-              <w:t>the NGA’s digital asset management system</w:t>
+              <w:t>Indicates the creation date of the actual source image uploaded to the NGA’s digital asset management system</w:t>
             </w:r>
           </w:p>
         </w:tc>
@@ -20181,34 +20088,7 @@
                 <w:sz w:val="18"/>
                 <w:szCs w:val="18"/>
               </w:rPr>
-              <w:t xml:space="preserve">Indicates the modification date of the </w:t>
-            </w:r>
-            <w:r>
-              <w:rPr>
-                <w:rFonts w:eastAsia="Times New Roman" w:cs="Consolas"/>
-                <w:color w:val="000000"/>
-                <w:sz w:val="18"/>
-                <w:szCs w:val="18"/>
-              </w:rPr>
-              <w:t xml:space="preserve">image metadata </w:t>
-            </w:r>
-            <w:r>
-              <w:rPr>
-                <w:rFonts w:eastAsia="Times New Roman" w:cs="Consolas"/>
-                <w:color w:val="000000"/>
-                <w:sz w:val="18"/>
-                <w:szCs w:val="18"/>
-              </w:rPr>
-              <w:t xml:space="preserve">record in the digital asset management system – </w:t>
-            </w:r>
-            <w:r>
-              <w:rPr>
-                <w:rFonts w:eastAsia="Times New Roman" w:cs="Consolas"/>
-                <w:color w:val="000000"/>
-                <w:sz w:val="18"/>
-                <w:szCs w:val="18"/>
-              </w:rPr>
-              <w:t>dates tend to be more recent due to automated updates to metadata</w:t>
+              <w:t>Indicates the modification date of the image metadata record in the digital asset management system – dates tend to be more recent due to automated updates to metadata</w:t>
             </w:r>
           </w:p>
         </w:tc>
@@ -20265,25 +20145,7 @@
                 <w:sz w:val="14"/>
                 <w:szCs w:val="14"/>
               </w:rPr>
-              <w:t xml:space="preserve"> </w:t>
-            </w:r>
-            <w:r>
-              <w:rPr>
-                <w:rFonts w:ascii="Consolas" w:eastAsia="Times New Roman" w:hAnsi="Consolas" w:cs="Consolas"/>
-                <w:color w:val="000000" w:themeColor="text1"/>
-                <w:sz w:val="14"/>
-                <w:szCs w:val="14"/>
-              </w:rPr>
-              <w:t xml:space="preserve"> </w:t>
-            </w:r>
-            <w:r>
-              <w:rPr>
-                <w:rFonts w:ascii="Consolas" w:eastAsia="Times New Roman" w:hAnsi="Consolas" w:cs="Consolas"/>
-                <w:color w:val="000000" w:themeColor="text1"/>
-                <w:sz w:val="14"/>
-                <w:szCs w:val="14"/>
-              </w:rPr>
-              <w:t>integer</w:t>
+              <w:t xml:space="preserve">  integer</w:t>
             </w:r>
             <w:proofErr w:type="gramEnd"/>
             <w:r>
@@ -20334,16 +20196,7 @@
                 <w:sz w:val="18"/>
                 <w:szCs w:val="18"/>
               </w:rPr>
-              <w:t xml:space="preserve">Records the Object ID in cases where the image depicts an art object stored in </w:t>
-            </w:r>
-            <w:r>
-              <w:rPr>
-                <w:rFonts w:eastAsia="Times New Roman" w:cs="Consolas"/>
-                <w:color w:val="000000" w:themeColor="text1"/>
-                <w:sz w:val="18"/>
-                <w:szCs w:val="18"/>
-              </w:rPr>
-              <w:t>the CMS</w:t>
+              <w:t>Records the Object ID in cases where the image depicts an art object stored in the CMS</w:t>
             </w:r>
           </w:p>
         </w:tc>
@@ -24155,25 +24008,6 @@
 </file>
 
 <file path=customXml/item1.xml><?xml version="1.0" encoding="utf-8"?>
-<b:Sources xmlns:b="http://schemas.openxmlformats.org/officeDocument/2006/bibliography" xmlns="http://schemas.openxmlformats.org/officeDocument/2006/bibliography" SelectedStyle="\APASixthEditionOfficeOnline.xsl" StyleName="APA" Version="6"/>
-</file>
-
-<file path=customXml/item2.xml><?xml version="1.0" encoding="utf-8"?>
-<p:properties xmlns:p="http://schemas.microsoft.com/office/2006/metadata/properties" xmlns:xsi="http://www.w3.org/2001/XMLSchema-instance" xmlns:pc="http://schemas.microsoft.com/office/infopath/2007/PartnerControls">
-  <documentManagement/>
-</p:properties>
-</file>
-
-<file path=customXml/item3.xml><?xml version="1.0" encoding="utf-8"?>
-<?mso-contentType ?>
-<FormTemplates xmlns="http://schemas.microsoft.com/sharepoint/v3/contenttype/forms">
-  <Display>DocumentLibraryForm</Display>
-  <Edit>DocumentLibraryForm</Edit>
-  <New>DocumentLibraryForm</New>
-</FormTemplates>
-</file>
-
-<file path=customXml/item4.xml><?xml version="1.0" encoding="utf-8"?>
 <ct:contentTypeSchema xmlns:ct="http://schemas.microsoft.com/office/2006/metadata/contentType" xmlns:ma="http://schemas.microsoft.com/office/2006/metadata/properties/metaAttributes" ct:_="" ma:_="" ma:contentTypeName="Document" ma:contentTypeID="0x0101003CF98910B5085B44BF117E6717AC5E9B" ma:contentTypeVersion="2" ma:contentTypeDescription="Create a new document." ma:contentTypeScope="" ma:versionID="0c751a400b6bf1f34aa1160ee0324da3">
   <xsd:schema xmlns:xsd="http://www.w3.org/2001/XMLSchema" xmlns:xs="http://www.w3.org/2001/XMLSchema" xmlns:p="http://schemas.microsoft.com/office/2006/metadata/properties" xmlns:ns2="6cc0acfb-7a84-4139-b437-e8cc1385a982" targetNamespace="http://schemas.microsoft.com/office/2006/metadata/properties" ma:root="true" ma:fieldsID="38bac9a64029ffe0dbb6c6f4a52b075b" ns2:_="">
     <xsd:import namespace="6cc0acfb-7a84-4139-b437-e8cc1385a982"/>
@@ -24305,32 +24139,26 @@
 </ct:contentTypeSchema>
 </file>
 
-<file path=customXml/itemProps1.xml><?xml version="1.0" encoding="utf-8"?>
-<ds:datastoreItem xmlns:ds="http://schemas.openxmlformats.org/officeDocument/2006/customXml" ds:itemID="{805D6F12-2AC4-4259-836F-F5958697B457}">
-  <ds:schemaRefs>
-    <ds:schemaRef ds:uri="http://schemas.openxmlformats.org/officeDocument/2006/bibliography"/>
-  </ds:schemaRefs>
-</ds:datastoreItem>
+<file path=customXml/item2.xml><?xml version="1.0" encoding="utf-8"?>
+<?mso-contentType ?>
+<FormTemplates xmlns="http://schemas.microsoft.com/sharepoint/v3/contenttype/forms">
+  <Display>DocumentLibraryForm</Display>
+  <Edit>DocumentLibraryForm</Edit>
+  <New>DocumentLibraryForm</New>
+</FormTemplates>
 </file>
 
-<file path=customXml/itemProps2.xml><?xml version="1.0" encoding="utf-8"?>
-<ds:datastoreItem xmlns:ds="http://schemas.openxmlformats.org/officeDocument/2006/customXml" ds:itemID="{09A72952-B0B8-451E-AC98-038DBE76952D}">
-  <ds:schemaRefs>
-    <ds:schemaRef ds:uri="http://schemas.microsoft.com/office/2006/metadata/properties"/>
-    <ds:schemaRef ds:uri="http://schemas.microsoft.com/office/infopath/2007/PartnerControls"/>
-  </ds:schemaRefs>
-</ds:datastoreItem>
+<file path=customXml/item3.xml><?xml version="1.0" encoding="utf-8"?>
+<p:properties xmlns:p="http://schemas.microsoft.com/office/2006/metadata/properties" xmlns:xsi="http://www.w3.org/2001/XMLSchema-instance" xmlns:pc="http://schemas.microsoft.com/office/infopath/2007/PartnerControls">
+  <documentManagement/>
+</p:properties>
 </file>
 
-<file path=customXml/itemProps3.xml><?xml version="1.0" encoding="utf-8"?>
-<ds:datastoreItem xmlns:ds="http://schemas.openxmlformats.org/officeDocument/2006/customXml" ds:itemID="{DB573E41-19C7-48AD-B8DB-489476EBCB03}">
-  <ds:schemaRefs>
-    <ds:schemaRef ds:uri="http://schemas.microsoft.com/sharepoint/v3/contenttype/forms"/>
-  </ds:schemaRefs>
-</ds:datastoreItem>
+<file path=customXml/item4.xml><?xml version="1.0" encoding="utf-8"?>
+<b:Sources xmlns:b="http://schemas.openxmlformats.org/officeDocument/2006/bibliography" xmlns="http://schemas.openxmlformats.org/officeDocument/2006/bibliography" SelectedStyle="\APASixthEditionOfficeOnline.xsl" StyleName="APA" Version="6"/>
 </file>
 
-<file path=customXml/itemProps4.xml><?xml version="1.0" encoding="utf-8"?>
+<file path=customXml/itemProps1.xml><?xml version="1.0" encoding="utf-8"?>
 <ds:datastoreItem xmlns:ds="http://schemas.openxmlformats.org/officeDocument/2006/customXml" ds:itemID="{66B1ACBF-E708-4805-B01A-1DF2066A61B7}">
   <ds:schemaRefs>
     <ds:schemaRef ds:uri="http://schemas.microsoft.com/office/2006/metadata/contentType"/>
@@ -24346,4 +24174,29 @@
     <ds:schemaRef ds:uri="http://schemas.microsoft.com/internal/obd"/>
   </ds:schemaRefs>
 </ds:datastoreItem>
+</file>
+
+<file path=customXml/itemProps2.xml><?xml version="1.0" encoding="utf-8"?>
+<ds:datastoreItem xmlns:ds="http://schemas.openxmlformats.org/officeDocument/2006/customXml" ds:itemID="{DB573E41-19C7-48AD-B8DB-489476EBCB03}">
+  <ds:schemaRefs>
+    <ds:schemaRef ds:uri="http://schemas.microsoft.com/sharepoint/v3/contenttype/forms"/>
+  </ds:schemaRefs>
+</ds:datastoreItem>
+</file>
+
+<file path=customXml/itemProps3.xml><?xml version="1.0" encoding="utf-8"?>
+<ds:datastoreItem xmlns:ds="http://schemas.openxmlformats.org/officeDocument/2006/customXml" ds:itemID="{09A72952-B0B8-451E-AC98-038DBE76952D}">
+  <ds:schemaRefs>
+    <ds:schemaRef ds:uri="http://schemas.microsoft.com/office/2006/metadata/properties"/>
+    <ds:schemaRef ds:uri="http://schemas.microsoft.com/office/infopath/2007/PartnerControls"/>
+  </ds:schemaRefs>
+</ds:datastoreItem>
+</file>
+
+<file path=customXml/itemProps4.xml><?xml version="1.0" encoding="utf-8"?>
+<ds:datastoreItem xmlns:ds="http://schemas.openxmlformats.org/officeDocument/2006/customXml" ds:itemID="{805D6F12-2AC4-4259-836F-F5958697B457}">
+  <ds:schemaRefs>
+    <ds:schemaRef ds:uri="http://schemas.openxmlformats.org/officeDocument/2006/bibliography"/>
+  </ds:schemaRefs>
+</ds:datastoreItem>
 </file>
</xml_diff>

<commit_message>
a few minor edits to sql types and syntax
</commit_message>
<xml_diff>
--- a/documentation/Data Dictionary.docx
+++ b/documentation/Data Dictionary.docx
@@ -1,6 +1,6 @@
 
 <file path=word/document.xml><?xml version="1.0" encoding="utf-8"?>
-<w:document xmlns:wpc="http://schemas.microsoft.com/office/word/2010/wordprocessingCanvas" xmlns:cx="http://schemas.microsoft.com/office/drawing/2014/chartex" xmlns:cx1="http://schemas.microsoft.com/office/drawing/2015/9/8/chartex" xmlns:cx2="http://schemas.microsoft.com/office/drawing/2015/10/21/chartex" xmlns:cx3="http://schemas.microsoft.com/office/drawing/2016/5/9/chartex" xmlns:cx4="http://schemas.microsoft.com/office/drawing/2016/5/10/chartex" xmlns:cx5="http://schemas.microsoft.com/office/drawing/2016/5/11/chartex" xmlns:cx6="http://schemas.microsoft.com/office/drawing/2016/5/12/chartex" xmlns:cx7="http://schemas.microsoft.com/office/drawing/2016/5/13/chartex" xmlns:cx8="http://schemas.microsoft.com/office/drawing/2016/5/14/chartex" xmlns:mc="http://schemas.openxmlformats.org/markup-compatibility/2006" xmlns:aink="http://schemas.microsoft.com/office/drawing/2016/ink" xmlns:am3d="http://schemas.microsoft.com/office/drawing/2017/model3d" xmlns:o="urn:schemas-microsoft-com:office:office" xmlns:r="http://schemas.openxmlformats.org/officeDocument/2006/relationships" xmlns:m="http://schemas.openxmlformats.org/officeDocument/2006/math" xmlns:v="urn:schemas-microsoft-com:vml" xmlns:wp14="http://schemas.microsoft.com/office/word/2010/wordprocessingDrawing" xmlns:wp="http://schemas.openxmlformats.org/drawingml/2006/wordprocessingDrawing" xmlns:w10="urn:schemas-microsoft-com:office:word" xmlns:w="http://schemas.openxmlformats.org/wordprocessingml/2006/main" xmlns:w14="http://schemas.microsoft.com/office/word/2010/wordml" xmlns:w15="http://schemas.microsoft.com/office/word/2012/wordml" xmlns:w16cex="http://schemas.microsoft.com/office/word/2018/wordml/cex" xmlns:w16cid="http://schemas.microsoft.com/office/word/2016/wordml/cid" xmlns:w16="http://schemas.microsoft.com/office/word/2018/wordml" xmlns:w16sdtdh="http://schemas.microsoft.com/office/word/2020/wordml/sdtdatahash" xmlns:w16se="http://schemas.microsoft.com/office/word/2015/wordml/symex" xmlns:wpg="http://schemas.microsoft.com/office/word/2010/wordprocessingGroup" xmlns:wpi="http://schemas.microsoft.com/office/word/2010/wordprocessingInk" xmlns:wne="http://schemas.microsoft.com/office/word/2006/wordml" xmlns:wps="http://schemas.microsoft.com/office/word/2010/wordprocessingShape" mc:Ignorable="w14 w15 w16se w16cid w16 w16cex w16sdtdh wp14">
+<w:document xmlns:wpc="http://schemas.microsoft.com/office/word/2010/wordprocessingCanvas" xmlns:cx="http://schemas.microsoft.com/office/drawing/2014/chartex" xmlns:cx1="http://schemas.microsoft.com/office/drawing/2015/9/8/chartex" xmlns:cx2="http://schemas.microsoft.com/office/drawing/2015/10/21/chartex" xmlns:cx3="http://schemas.microsoft.com/office/drawing/2016/5/9/chartex" xmlns:cx4="http://schemas.microsoft.com/office/drawing/2016/5/10/chartex" xmlns:cx5="http://schemas.microsoft.com/office/drawing/2016/5/11/chartex" xmlns:cx6="http://schemas.microsoft.com/office/drawing/2016/5/12/chartex" xmlns:cx7="http://schemas.microsoft.com/office/drawing/2016/5/13/chartex" xmlns:cx8="http://schemas.microsoft.com/office/drawing/2016/5/14/chartex" xmlns:mc="http://schemas.openxmlformats.org/markup-compatibility/2006" xmlns:aink="http://schemas.microsoft.com/office/drawing/2016/ink" xmlns:am3d="http://schemas.microsoft.com/office/drawing/2017/model3d" xmlns:o="urn:schemas-microsoft-com:office:office" xmlns:oel="http://schemas.microsoft.com/office/2019/extlst" xmlns:r="http://schemas.openxmlformats.org/officeDocument/2006/relationships" xmlns:m="http://schemas.openxmlformats.org/officeDocument/2006/math" xmlns:v="urn:schemas-microsoft-com:vml" xmlns:wp14="http://schemas.microsoft.com/office/word/2010/wordprocessingDrawing" xmlns:wp="http://schemas.openxmlformats.org/drawingml/2006/wordprocessingDrawing" xmlns:w10="urn:schemas-microsoft-com:office:word" xmlns:w="http://schemas.openxmlformats.org/wordprocessingml/2006/main" xmlns:w14="http://schemas.microsoft.com/office/word/2010/wordml" xmlns:w15="http://schemas.microsoft.com/office/word/2012/wordml" xmlns:w16cex="http://schemas.microsoft.com/office/word/2018/wordml/cex" xmlns:w16cid="http://schemas.microsoft.com/office/word/2016/wordml/cid" xmlns:w16="http://schemas.microsoft.com/office/word/2018/wordml" xmlns:w16sdtdh="http://schemas.microsoft.com/office/word/2020/wordml/sdtdatahash" xmlns:w16se="http://schemas.microsoft.com/office/word/2015/wordml/symex" xmlns:wpg="http://schemas.microsoft.com/office/word/2010/wordprocessingGroup" xmlns:wpi="http://schemas.microsoft.com/office/word/2010/wordprocessingInk" xmlns:wne="http://schemas.microsoft.com/office/word/2006/wordml" xmlns:wps="http://schemas.microsoft.com/office/word/2010/wordprocessingShape" mc:Ignorable="w14 w15 w16se w16cid w16 w16cex w16sdtdh wp14">
   <w:body>
     <w:p>
       <w:pPr>
@@ -1415,6 +1415,819 @@
             <w:tcW w:w="5482" w:type="dxa"/>
             <w:shd w:val="clear" w:color="auto" w:fill="auto"/>
             <w:noWrap/>
+            <w:vAlign w:val="bottom"/>
+          </w:tcPr>
+          <w:p>
+            <w:pPr>
+              <w:spacing w:after="0" w:line="240" w:lineRule="auto"/>
+              <w:rPr>
+                <w:rStyle w:val="Heading3Char"/>
+              </w:rPr>
+            </w:pPr>
+            <w:r>
+              <w:rPr>
+                <w:rFonts w:ascii="Consolas" w:eastAsia="Times New Roman" w:hAnsi="Consolas" w:cs="Consolas"/>
+                <w:color w:val="000000" w:themeColor="text1"/>
+                <w:sz w:val="14"/>
+                <w:szCs w:val="14"/>
+              </w:rPr>
+              <w:t xml:space="preserve">CREATE TABLE </w:t>
+            </w:r>
+            <w:proofErr w:type="spellStart"/>
+            <w:r>
+              <w:rPr>
+                <w:rStyle w:val="Heading3Char"/>
+              </w:rPr>
+              <w:t>a</w:t>
+            </w:r>
+            <w:r>
+              <w:rPr>
+                <w:rStyle w:val="Heading3Char"/>
+              </w:rPr>
+              <w:t>lt</w:t>
+            </w:r>
+            <w:r>
+              <w:rPr>
+                <w:rStyle w:val="Heading3Char"/>
+              </w:rPr>
+              <w:t>ernative_identifiers</w:t>
+            </w:r>
+            <w:proofErr w:type="spellEnd"/>
+          </w:p>
+          <w:p>
+            <w:pPr>
+              <w:spacing w:line="240" w:lineRule="auto"/>
+              <w:rPr>
+                <w:rFonts w:ascii="Calibri" w:hAnsi="Calibri"/>
+                <w:b/>
+                <w:bCs/>
+                <w:color w:val="000000" w:themeColor="text1"/>
+                <w:sz w:val="18"/>
+                <w:szCs w:val="18"/>
+              </w:rPr>
+            </w:pPr>
+          </w:p>
+        </w:tc>
+        <w:tc>
+          <w:tcPr>
+            <w:tcW w:w="8010" w:type="dxa"/>
+            <w:shd w:val="clear" w:color="auto" w:fill="auto"/>
+            <w:vAlign w:val="bottom"/>
+          </w:tcPr>
+          <w:p>
+            <w:pPr>
+              <w:spacing w:line="240" w:lineRule="auto"/>
+              <w:rPr>
+                <w:rFonts w:ascii="Calibri" w:hAnsi="Calibri"/>
+                <w:color w:val="000000" w:themeColor="text1"/>
+                <w:sz w:val="18"/>
+                <w:szCs w:val="18"/>
+              </w:rPr>
+            </w:pPr>
+            <w:r>
+              <w:rPr>
+                <w:rFonts w:ascii="Calibri" w:hAnsi="Calibri"/>
+                <w:color w:val="000000" w:themeColor="text1"/>
+                <w:sz w:val="18"/>
+                <w:szCs w:val="18"/>
+              </w:rPr>
+              <w:t>Alternative identifiers for NGA objects and constituents.</w:t>
+            </w:r>
+          </w:p>
+        </w:tc>
+      </w:tr>
+      <w:tr>
+        <w:trPr>
+          <w:trHeight w:val="300"/>
+        </w:trPr>
+        <w:tc>
+          <w:tcPr>
+            <w:tcW w:w="5482" w:type="dxa"/>
+            <w:shd w:val="clear" w:color="auto" w:fill="auto"/>
+            <w:noWrap/>
+            <w:vAlign w:val="bottom"/>
+          </w:tcPr>
+          <w:p>
+            <w:pPr>
+              <w:spacing w:line="240" w:lineRule="auto"/>
+              <w:rPr>
+                <w:rFonts w:ascii="Calibri" w:hAnsi="Calibri"/>
+                <w:b/>
+                <w:bCs/>
+                <w:color w:val="000000" w:themeColor="text1"/>
+                <w:sz w:val="18"/>
+                <w:szCs w:val="18"/>
+              </w:rPr>
+            </w:pPr>
+            <w:r>
+              <w:rPr>
+                <w:rFonts w:ascii="Calibri" w:hAnsi="Calibri"/>
+                <w:color w:val="000000" w:themeColor="text1"/>
+                <w:sz w:val="18"/>
+                <w:szCs w:val="18"/>
+              </w:rPr>
+              <w:t>(</w:t>
+            </w:r>
+          </w:p>
+        </w:tc>
+        <w:tc>
+          <w:tcPr>
+            <w:tcW w:w="8010" w:type="dxa"/>
+            <w:shd w:val="clear" w:color="auto" w:fill="auto"/>
+            <w:vAlign w:val="bottom"/>
+          </w:tcPr>
+          <w:p>
+            <w:pPr>
+              <w:spacing w:line="240" w:lineRule="auto"/>
+              <w:rPr>
+                <w:rFonts w:ascii="Calibri" w:hAnsi="Calibri"/>
+                <w:b/>
+                <w:bCs/>
+                <w:color w:val="000000" w:themeColor="text1"/>
+                <w:sz w:val="18"/>
+                <w:szCs w:val="18"/>
+              </w:rPr>
+            </w:pPr>
+          </w:p>
+        </w:tc>
+      </w:tr>
+      <w:tr>
+        <w:trPr>
+          <w:trHeight w:val="840"/>
+        </w:trPr>
+        <w:tc>
+          <w:tcPr>
+            <w:tcW w:w="5482" w:type="dxa"/>
+            <w:shd w:val="clear" w:color="auto" w:fill="auto"/>
+            <w:noWrap/>
+            <w:vAlign w:val="bottom"/>
+          </w:tcPr>
+          <w:p>
+            <w:pPr>
+              <w:spacing w:line="240" w:lineRule="auto"/>
+              <w:rPr>
+                <w:rFonts w:ascii="Consolas" w:eastAsia="Consolas" w:hAnsi="Consolas" w:cs="Consolas"/>
+                <w:color w:val="000000" w:themeColor="text1"/>
+                <w:sz w:val="18"/>
+                <w:szCs w:val="18"/>
+              </w:rPr>
+            </w:pPr>
+            <w:r>
+              <w:rPr>
+                <w:rFonts w:ascii="Consolas" w:eastAsia="Consolas" w:hAnsi="Consolas" w:cs="Consolas"/>
+                <w:color w:val="000000" w:themeColor="text1"/>
+                <w:sz w:val="18"/>
+                <w:szCs w:val="18"/>
+              </w:rPr>
+              <w:t xml:space="preserve">  </w:t>
+            </w:r>
+          </w:p>
+          <w:p>
+            <w:pPr>
+              <w:spacing w:line="240" w:lineRule="auto"/>
+              <w:rPr>
+                <w:rFonts w:ascii="Consolas" w:eastAsia="Consolas" w:hAnsi="Consolas" w:cs="Consolas"/>
+                <w:color w:val="000000" w:themeColor="text1"/>
+                <w:sz w:val="14"/>
+                <w:szCs w:val="14"/>
+              </w:rPr>
+            </w:pPr>
+            <w:r>
+              <w:rPr>
+                <w:rFonts w:ascii="Consolas" w:eastAsia="Consolas" w:hAnsi="Consolas" w:cs="Consolas"/>
+                <w:color w:val="000000" w:themeColor="text1"/>
+                <w:sz w:val="18"/>
+                <w:szCs w:val="18"/>
+              </w:rPr>
+              <w:t xml:space="preserve">   </w:t>
+            </w:r>
+            <w:proofErr w:type="spellStart"/>
+            <w:r>
+              <w:rPr>
+                <w:rFonts w:ascii="Consolas" w:eastAsia="Consolas" w:hAnsi="Consolas" w:cs="Consolas"/>
+                <w:color w:val="000000" w:themeColor="text1"/>
+                <w:sz w:val="14"/>
+                <w:szCs w:val="14"/>
+              </w:rPr>
+              <w:t>u</w:t>
+            </w:r>
+            <w:r>
+              <w:rPr>
+                <w:rFonts w:ascii="Consolas" w:eastAsia="Consolas" w:hAnsi="Consolas" w:cs="Consolas"/>
+                <w:color w:val="000000" w:themeColor="text1"/>
+                <w:sz w:val="14"/>
+                <w:szCs w:val="14"/>
+              </w:rPr>
+              <w:t>u</w:t>
+            </w:r>
+            <w:r>
+              <w:rPr>
+                <w:rFonts w:ascii="Consolas" w:eastAsia="Consolas" w:hAnsi="Consolas" w:cs="Consolas"/>
+                <w:color w:val="000000" w:themeColor="text1"/>
+                <w:sz w:val="14"/>
+                <w:szCs w:val="14"/>
+              </w:rPr>
+              <w:t>id</w:t>
+            </w:r>
+            <w:proofErr w:type="spellEnd"/>
+            <w:r>
+              <w:rPr>
+                <w:rFonts w:ascii="Consolas" w:eastAsia="Consolas" w:hAnsi="Consolas" w:cs="Consolas"/>
+                <w:color w:val="000000" w:themeColor="text1"/>
+                <w:sz w:val="14"/>
+                <w:szCs w:val="14"/>
+              </w:rPr>
+              <w:t xml:space="preserve"> </w:t>
+            </w:r>
+            <w:r>
+              <w:rPr>
+                <w:rFonts w:ascii="Consolas" w:eastAsia="Consolas" w:hAnsi="Consolas" w:cs="Consolas"/>
+                <w:color w:val="000000" w:themeColor="text1"/>
+                <w:sz w:val="14"/>
+                <w:szCs w:val="14"/>
+              </w:rPr>
+              <w:t xml:space="preserve">                    </w:t>
+            </w:r>
+            <w:r>
+              <w:rPr>
+                <w:rFonts w:ascii="Consolas" w:eastAsia="Consolas" w:hAnsi="Consolas" w:cs="Consolas"/>
+                <w:color w:val="000000" w:themeColor="text1"/>
+                <w:sz w:val="14"/>
+                <w:szCs w:val="14"/>
+              </w:rPr>
+              <w:t>character varying (64) NOT NULL</w:t>
+            </w:r>
+            <w:r>
+              <w:rPr>
+                <w:rFonts w:ascii="Consolas" w:eastAsia="Consolas" w:hAnsi="Consolas" w:cs="Consolas"/>
+                <w:color w:val="000000" w:themeColor="text1"/>
+                <w:sz w:val="14"/>
+                <w:szCs w:val="14"/>
+              </w:rPr>
+              <w:t>,</w:t>
+            </w:r>
+          </w:p>
+        </w:tc>
+        <w:tc>
+          <w:tcPr>
+            <w:tcW w:w="8010" w:type="dxa"/>
+            <w:shd w:val="clear" w:color="auto" w:fill="auto"/>
+            <w:vAlign w:val="bottom"/>
+          </w:tcPr>
+          <w:p>
+            <w:pPr>
+              <w:spacing w:line="240" w:lineRule="auto"/>
+              <w:rPr>
+                <w:rFonts w:ascii="Calibri" w:hAnsi="Calibri"/>
+                <w:b/>
+                <w:bCs/>
+                <w:color w:val="000000" w:themeColor="text1"/>
+                <w:sz w:val="18"/>
+                <w:szCs w:val="18"/>
+              </w:rPr>
+            </w:pPr>
+            <w:r>
+              <w:rPr>
+                <w:rFonts w:ascii="Calibri" w:hAnsi="Calibri"/>
+                <w:color w:val="000000" w:themeColor="text1"/>
+                <w:sz w:val="18"/>
+                <w:szCs w:val="18"/>
+              </w:rPr>
+              <w:t>u</w:t>
+            </w:r>
+            <w:r>
+              <w:rPr>
+                <w:rFonts w:ascii="Calibri" w:hAnsi="Calibri"/>
+                <w:color w:val="000000" w:themeColor="text1"/>
+                <w:sz w:val="18"/>
+                <w:szCs w:val="18"/>
+              </w:rPr>
+              <w:t xml:space="preserve">niversally unique identifier for </w:t>
+            </w:r>
+            <w:r>
+              <w:rPr>
+                <w:rFonts w:ascii="Calibri" w:hAnsi="Calibri"/>
+                <w:color w:val="000000" w:themeColor="text1"/>
+                <w:sz w:val="18"/>
+                <w:szCs w:val="18"/>
+              </w:rPr>
+              <w:t xml:space="preserve">an instance of an </w:t>
+            </w:r>
+            <w:r>
+              <w:rPr>
+                <w:rFonts w:ascii="Calibri" w:hAnsi="Calibri"/>
+                <w:color w:val="000000" w:themeColor="text1"/>
+                <w:sz w:val="18"/>
+                <w:szCs w:val="18"/>
+              </w:rPr>
+              <w:t>NGA entit</w:t>
+            </w:r>
+            <w:r>
+              <w:rPr>
+                <w:rFonts w:ascii="Calibri" w:hAnsi="Calibri"/>
+                <w:color w:val="000000" w:themeColor="text1"/>
+                <w:sz w:val="18"/>
+                <w:szCs w:val="18"/>
+              </w:rPr>
+              <w:t xml:space="preserve">y, </w:t>
+            </w:r>
+            <w:proofErr w:type="gramStart"/>
+            <w:r>
+              <w:rPr>
+                <w:rFonts w:ascii="Calibri" w:hAnsi="Calibri"/>
+                <w:color w:val="000000" w:themeColor="text1"/>
+                <w:sz w:val="18"/>
+                <w:szCs w:val="18"/>
+              </w:rPr>
+              <w:t>e.g.</w:t>
+            </w:r>
+            <w:proofErr w:type="gramEnd"/>
+            <w:r>
+              <w:rPr>
+                <w:rFonts w:ascii="Calibri" w:hAnsi="Calibri"/>
+                <w:color w:val="000000" w:themeColor="text1"/>
+                <w:sz w:val="18"/>
+                <w:szCs w:val="18"/>
+              </w:rPr>
+              <w:t xml:space="preserve"> an art object, image, artist, etc.</w:t>
+            </w:r>
+          </w:p>
+        </w:tc>
+      </w:tr>
+      <w:tr>
+        <w:trPr>
+          <w:trHeight w:val="300"/>
+        </w:trPr>
+        <w:tc>
+          <w:tcPr>
+            <w:tcW w:w="5482" w:type="dxa"/>
+            <w:shd w:val="clear" w:color="auto" w:fill="auto"/>
+            <w:noWrap/>
+            <w:vAlign w:val="bottom"/>
+          </w:tcPr>
+          <w:p>
+            <w:pPr>
+              <w:spacing w:line="240" w:lineRule="auto"/>
+              <w:rPr>
+                <w:rFonts w:ascii="Calibri" w:hAnsi="Calibri"/>
+                <w:color w:val="000000" w:themeColor="text1"/>
+                <w:sz w:val="18"/>
+                <w:szCs w:val="18"/>
+              </w:rPr>
+            </w:pPr>
+            <w:r>
+              <w:rPr>
+                <w:rFonts w:ascii="Calibri" w:hAnsi="Calibri"/>
+                <w:color w:val="000000" w:themeColor="text1"/>
+                <w:sz w:val="18"/>
+                <w:szCs w:val="18"/>
+              </w:rPr>
+              <w:t xml:space="preserve">       </w:t>
+            </w:r>
+          </w:p>
+          <w:p>
+            <w:pPr>
+              <w:spacing w:line="240" w:lineRule="auto"/>
+              <w:rPr>
+                <w:rFonts w:ascii="Consolas" w:eastAsia="Consolas" w:hAnsi="Consolas" w:cs="Consolas"/>
+                <w:color w:val="000000" w:themeColor="text1"/>
+                <w:sz w:val="18"/>
+                <w:szCs w:val="18"/>
+              </w:rPr>
+            </w:pPr>
+            <w:r>
+              <w:rPr>
+                <w:rFonts w:ascii="Consolas" w:eastAsia="Consolas" w:hAnsi="Consolas" w:cs="Consolas"/>
+                <w:color w:val="000000" w:themeColor="text1"/>
+                <w:sz w:val="18"/>
+                <w:szCs w:val="18"/>
+              </w:rPr>
+              <w:t xml:space="preserve">   </w:t>
+            </w:r>
+            <w:proofErr w:type="spellStart"/>
+            <w:r>
+              <w:rPr>
+                <w:rFonts w:ascii="Consolas" w:eastAsia="Consolas" w:hAnsi="Consolas" w:cs="Consolas"/>
+                <w:color w:val="000000" w:themeColor="text1"/>
+                <w:sz w:val="14"/>
+                <w:szCs w:val="14"/>
+              </w:rPr>
+              <w:t>id</w:t>
+            </w:r>
+            <w:r>
+              <w:rPr>
+                <w:rFonts w:ascii="Consolas" w:eastAsia="Consolas" w:hAnsi="Consolas" w:cs="Consolas"/>
+                <w:color w:val="000000" w:themeColor="text1"/>
+                <w:sz w:val="14"/>
+                <w:szCs w:val="14"/>
+              </w:rPr>
+              <w:t>schemelabel</w:t>
+            </w:r>
+            <w:proofErr w:type="spellEnd"/>
+            <w:r>
+              <w:rPr>
+                <w:rFonts w:ascii="Consolas" w:eastAsia="Consolas" w:hAnsi="Consolas" w:cs="Consolas"/>
+                <w:color w:val="000000" w:themeColor="text1"/>
+                <w:sz w:val="14"/>
+                <w:szCs w:val="14"/>
+              </w:rPr>
+              <w:t xml:space="preserve">            </w:t>
+            </w:r>
+            <w:r>
+              <w:rPr>
+                <w:rFonts w:ascii="Consolas" w:eastAsia="Consolas" w:hAnsi="Consolas" w:cs="Consolas"/>
+                <w:color w:val="000000" w:themeColor="text1"/>
+                <w:sz w:val="14"/>
+                <w:szCs w:val="14"/>
+              </w:rPr>
+              <w:t>character varying (64) NOT NULL,</w:t>
+            </w:r>
+          </w:p>
+        </w:tc>
+        <w:tc>
+          <w:tcPr>
+            <w:tcW w:w="8010" w:type="dxa"/>
+            <w:shd w:val="clear" w:color="auto" w:fill="auto"/>
+            <w:vAlign w:val="bottom"/>
+          </w:tcPr>
+          <w:p>
+            <w:pPr>
+              <w:spacing w:line="240" w:lineRule="auto"/>
+              <w:rPr>
+                <w:rFonts w:ascii="Calibri" w:hAnsi="Calibri"/>
+                <w:color w:val="000000" w:themeColor="text1"/>
+                <w:sz w:val="18"/>
+                <w:szCs w:val="18"/>
+              </w:rPr>
+            </w:pPr>
+            <w:r>
+              <w:rPr>
+                <w:rFonts w:ascii="Calibri" w:hAnsi="Calibri"/>
+                <w:color w:val="000000" w:themeColor="text1"/>
+                <w:sz w:val="18"/>
+                <w:szCs w:val="18"/>
+              </w:rPr>
+              <w:t xml:space="preserve">key name for the identification scheme to which identifier belongs, </w:t>
+            </w:r>
+            <w:proofErr w:type="gramStart"/>
+            <w:r>
+              <w:rPr>
+                <w:rFonts w:ascii="Calibri" w:hAnsi="Calibri"/>
+                <w:color w:val="000000" w:themeColor="text1"/>
+                <w:sz w:val="18"/>
+                <w:szCs w:val="18"/>
+              </w:rPr>
+              <w:t>e.g.</w:t>
+            </w:r>
+            <w:proofErr w:type="gramEnd"/>
+            <w:r>
+              <w:rPr>
+                <w:rFonts w:ascii="Calibri" w:hAnsi="Calibri"/>
+                <w:color w:val="000000" w:themeColor="text1"/>
+                <w:sz w:val="18"/>
+                <w:szCs w:val="18"/>
+              </w:rPr>
+              <w:t xml:space="preserve"> a “</w:t>
+            </w:r>
+            <w:proofErr w:type="spellStart"/>
+            <w:r>
+              <w:rPr>
+                <w:rFonts w:ascii="Calibri" w:hAnsi="Calibri"/>
+                <w:color w:val="000000" w:themeColor="text1"/>
+                <w:sz w:val="18"/>
+                <w:szCs w:val="18"/>
+              </w:rPr>
+              <w:t>Wikidata</w:t>
+            </w:r>
+            <w:proofErr w:type="spellEnd"/>
+            <w:r>
+              <w:rPr>
+                <w:rFonts w:ascii="Calibri" w:hAnsi="Calibri"/>
+                <w:color w:val="000000" w:themeColor="text1"/>
+                <w:sz w:val="18"/>
+                <w:szCs w:val="18"/>
+              </w:rPr>
+              <w:t xml:space="preserve"> ID”</w:t>
+            </w:r>
+          </w:p>
+        </w:tc>
+      </w:tr>
+      <w:tr>
+        <w:trPr>
+          <w:trHeight w:val="300"/>
+        </w:trPr>
+        <w:tc>
+          <w:tcPr>
+            <w:tcW w:w="5482" w:type="dxa"/>
+            <w:shd w:val="clear" w:color="auto" w:fill="auto"/>
+            <w:noWrap/>
+            <w:vAlign w:val="bottom"/>
+          </w:tcPr>
+          <w:p>
+            <w:pPr>
+              <w:spacing w:line="240" w:lineRule="auto"/>
+              <w:rPr>
+                <w:rFonts w:ascii="Calibri" w:hAnsi="Calibri"/>
+                <w:b/>
+                <w:bCs/>
+                <w:color w:val="000000" w:themeColor="text1"/>
+                <w:sz w:val="18"/>
+                <w:szCs w:val="18"/>
+              </w:rPr>
+            </w:pPr>
+            <w:r>
+              <w:rPr>
+                <w:rFonts w:ascii="Calibri" w:hAnsi="Calibri"/>
+                <w:b/>
+                <w:bCs/>
+                <w:color w:val="000000" w:themeColor="text1"/>
+                <w:sz w:val="18"/>
+                <w:szCs w:val="18"/>
+              </w:rPr>
+              <w:t xml:space="preserve">     </w:t>
+            </w:r>
+            <w:r>
+              <w:rPr>
+                <w:rFonts w:ascii="Calibri" w:hAnsi="Calibri"/>
+                <w:b/>
+                <w:bCs/>
+                <w:color w:val="000000" w:themeColor="text1"/>
+                <w:sz w:val="18"/>
+                <w:szCs w:val="18"/>
+              </w:rPr>
+              <w:t xml:space="preserve"> </w:t>
+            </w:r>
+          </w:p>
+          <w:p>
+            <w:pPr>
+              <w:spacing w:line="240" w:lineRule="auto"/>
+              <w:rPr>
+                <w:rFonts w:ascii="Calibri" w:hAnsi="Calibri"/>
+                <w:b/>
+                <w:bCs/>
+                <w:color w:val="000000" w:themeColor="text1"/>
+                <w:sz w:val="18"/>
+                <w:szCs w:val="18"/>
+              </w:rPr>
+            </w:pPr>
+            <w:r>
+              <w:rPr>
+                <w:rFonts w:ascii="Consolas" w:eastAsia="Consolas" w:hAnsi="Consolas" w:cs="Consolas"/>
+                <w:color w:val="000000" w:themeColor="text1"/>
+                <w:sz w:val="14"/>
+                <w:szCs w:val="14"/>
+              </w:rPr>
+              <w:t xml:space="preserve">    </w:t>
+            </w:r>
+            <w:r>
+              <w:rPr>
+                <w:rFonts w:ascii="Consolas" w:eastAsia="Consolas" w:hAnsi="Consolas" w:cs="Consolas"/>
+                <w:color w:val="000000" w:themeColor="text1"/>
+                <w:sz w:val="14"/>
+                <w:szCs w:val="14"/>
+              </w:rPr>
+              <w:t>i</w:t>
+            </w:r>
+            <w:r>
+              <w:rPr>
+                <w:rFonts w:ascii="Consolas" w:eastAsia="Consolas" w:hAnsi="Consolas" w:cs="Consolas"/>
+                <w:color w:val="000000" w:themeColor="text1"/>
+                <w:sz w:val="14"/>
+                <w:szCs w:val="14"/>
+              </w:rPr>
+              <w:t>dentifier</w:t>
+            </w:r>
+            <w:r>
+              <w:rPr>
+                <w:rFonts w:ascii="Consolas" w:eastAsia="Consolas" w:hAnsi="Consolas" w:cs="Consolas"/>
+                <w:color w:val="000000" w:themeColor="text1"/>
+                <w:sz w:val="14"/>
+                <w:szCs w:val="14"/>
+              </w:rPr>
+              <w:t xml:space="preserve">               character varying (</w:t>
+            </w:r>
+            <w:r>
+              <w:rPr>
+                <w:rFonts w:ascii="Consolas" w:eastAsia="Consolas" w:hAnsi="Consolas" w:cs="Consolas"/>
+                <w:color w:val="000000" w:themeColor="text1"/>
+                <w:sz w:val="14"/>
+                <w:szCs w:val="14"/>
+              </w:rPr>
+              <w:t>64</w:t>
+            </w:r>
+            <w:r>
+              <w:rPr>
+                <w:rFonts w:ascii="Consolas" w:eastAsia="Consolas" w:hAnsi="Consolas" w:cs="Consolas"/>
+                <w:color w:val="000000" w:themeColor="text1"/>
+                <w:sz w:val="14"/>
+                <w:szCs w:val="14"/>
+              </w:rPr>
+              <w:t>)</w:t>
+            </w:r>
+            <w:r>
+              <w:rPr>
+                <w:rFonts w:ascii="Consolas" w:eastAsia="Consolas" w:hAnsi="Consolas" w:cs="Consolas"/>
+                <w:color w:val="000000" w:themeColor="text1"/>
+                <w:sz w:val="14"/>
+                <w:szCs w:val="14"/>
+              </w:rPr>
+              <w:t xml:space="preserve"> NOT NULL</w:t>
+            </w:r>
+          </w:p>
+        </w:tc>
+        <w:tc>
+          <w:tcPr>
+            <w:tcW w:w="8010" w:type="dxa"/>
+            <w:shd w:val="clear" w:color="auto" w:fill="auto"/>
+            <w:vAlign w:val="bottom"/>
+          </w:tcPr>
+          <w:p>
+            <w:pPr>
+              <w:spacing w:line="240" w:lineRule="auto"/>
+              <w:rPr>
+                <w:rFonts w:ascii="Calibri" w:hAnsi="Calibri"/>
+                <w:b/>
+                <w:bCs/>
+                <w:color w:val="000000" w:themeColor="text1"/>
+                <w:sz w:val="18"/>
+                <w:szCs w:val="18"/>
+              </w:rPr>
+            </w:pPr>
+            <w:r>
+              <w:rPr>
+                <w:rFonts w:ascii="Calibri" w:hAnsi="Calibri"/>
+                <w:color w:val="000000" w:themeColor="text1"/>
+                <w:sz w:val="18"/>
+                <w:szCs w:val="18"/>
+              </w:rPr>
+              <w:t xml:space="preserve">The value of the </w:t>
+            </w:r>
+            <w:r>
+              <w:rPr>
+                <w:rFonts w:ascii="Calibri" w:hAnsi="Calibri"/>
+                <w:color w:val="000000" w:themeColor="text1"/>
+                <w:sz w:val="18"/>
+                <w:szCs w:val="18"/>
+              </w:rPr>
+              <w:t>identifier</w:t>
+            </w:r>
+          </w:p>
+        </w:tc>
+      </w:tr>
+      <w:tr>
+        <w:trPr>
+          <w:trHeight w:val="300"/>
+        </w:trPr>
+        <w:tc>
+          <w:tcPr>
+            <w:tcW w:w="5482" w:type="dxa"/>
+            <w:shd w:val="clear" w:color="auto" w:fill="auto"/>
+            <w:noWrap/>
+            <w:vAlign w:val="bottom"/>
+          </w:tcPr>
+          <w:p>
+            <w:pPr>
+              <w:spacing w:line="240" w:lineRule="auto"/>
+              <w:rPr>
+                <w:rFonts w:ascii="Calibri" w:hAnsi="Calibri"/>
+                <w:b/>
+                <w:bCs/>
+                <w:color w:val="000000" w:themeColor="text1"/>
+                <w:sz w:val="18"/>
+                <w:szCs w:val="18"/>
+              </w:rPr>
+            </w:pPr>
+          </w:p>
+        </w:tc>
+        <w:tc>
+          <w:tcPr>
+            <w:tcW w:w="8010" w:type="dxa"/>
+            <w:shd w:val="clear" w:color="auto" w:fill="auto"/>
+            <w:vAlign w:val="bottom"/>
+          </w:tcPr>
+          <w:p>
+            <w:pPr>
+              <w:spacing w:line="240" w:lineRule="auto"/>
+              <w:rPr>
+                <w:rFonts w:ascii="Calibri" w:hAnsi="Calibri"/>
+                <w:b/>
+                <w:bCs/>
+                <w:color w:val="000000" w:themeColor="text1"/>
+                <w:sz w:val="18"/>
+                <w:szCs w:val="18"/>
+              </w:rPr>
+            </w:pPr>
+          </w:p>
+        </w:tc>
+      </w:tr>
+      <w:tr>
+        <w:trPr>
+          <w:trHeight w:val="300"/>
+        </w:trPr>
+        <w:tc>
+          <w:tcPr>
+            <w:tcW w:w="5482" w:type="dxa"/>
+            <w:shd w:val="clear" w:color="auto" w:fill="auto"/>
+            <w:noWrap/>
+            <w:vAlign w:val="bottom"/>
+          </w:tcPr>
+          <w:p>
+            <w:pPr>
+              <w:spacing w:line="240" w:lineRule="auto"/>
+              <w:rPr>
+                <w:rFonts w:ascii="Calibri" w:hAnsi="Calibri"/>
+                <w:color w:val="000000" w:themeColor="text1"/>
+                <w:sz w:val="18"/>
+                <w:szCs w:val="18"/>
+              </w:rPr>
+            </w:pPr>
+            <w:r>
+              <w:rPr>
+                <w:rFonts w:ascii="Calibri" w:hAnsi="Calibri"/>
+                <w:color w:val="000000" w:themeColor="text1"/>
+                <w:sz w:val="18"/>
+                <w:szCs w:val="18"/>
+              </w:rPr>
+              <w:t>)</w:t>
+            </w:r>
+          </w:p>
+        </w:tc>
+        <w:tc>
+          <w:tcPr>
+            <w:tcW w:w="8010" w:type="dxa"/>
+            <w:shd w:val="clear" w:color="auto" w:fill="auto"/>
+            <w:vAlign w:val="bottom"/>
+          </w:tcPr>
+          <w:p>
+            <w:pPr>
+              <w:spacing w:line="240" w:lineRule="auto"/>
+              <w:rPr>
+                <w:rFonts w:ascii="Calibri" w:hAnsi="Calibri"/>
+                <w:b/>
+                <w:bCs/>
+                <w:color w:val="000000" w:themeColor="text1"/>
+                <w:sz w:val="18"/>
+                <w:szCs w:val="18"/>
+              </w:rPr>
+            </w:pPr>
+          </w:p>
+        </w:tc>
+      </w:tr>
+      <w:tr>
+        <w:trPr>
+          <w:trHeight w:val="300"/>
+        </w:trPr>
+        <w:tc>
+          <w:tcPr>
+            <w:tcW w:w="5482" w:type="dxa"/>
+            <w:shd w:val="clear" w:color="auto" w:fill="auto"/>
+            <w:noWrap/>
+            <w:vAlign w:val="bottom"/>
+          </w:tcPr>
+          <w:p>
+            <w:pPr>
+              <w:spacing w:line="240" w:lineRule="auto"/>
+              <w:rPr>
+                <w:rFonts w:ascii="Calibri" w:hAnsi="Calibri"/>
+                <w:b/>
+                <w:bCs/>
+                <w:color w:val="000000" w:themeColor="text1"/>
+                <w:sz w:val="18"/>
+                <w:szCs w:val="18"/>
+              </w:rPr>
+            </w:pPr>
+          </w:p>
+        </w:tc>
+        <w:tc>
+          <w:tcPr>
+            <w:tcW w:w="8010" w:type="dxa"/>
+            <w:shd w:val="clear" w:color="auto" w:fill="auto"/>
+            <w:vAlign w:val="bottom"/>
+          </w:tcPr>
+          <w:p>
+            <w:pPr>
+              <w:spacing w:line="240" w:lineRule="auto"/>
+              <w:rPr>
+                <w:rFonts w:ascii="Calibri" w:hAnsi="Calibri"/>
+                <w:b/>
+                <w:bCs/>
+                <w:color w:val="000000" w:themeColor="text1"/>
+                <w:sz w:val="18"/>
+                <w:szCs w:val="18"/>
+              </w:rPr>
+            </w:pPr>
+          </w:p>
+        </w:tc>
+      </w:tr>
+      <w:tr>
+        <w:trPr>
+          <w:trHeight w:val="300"/>
+        </w:trPr>
+        <w:tc>
+          <w:tcPr>
+            <w:tcW w:w="5482" w:type="dxa"/>
+            <w:shd w:val="clear" w:color="auto" w:fill="auto"/>
+            <w:noWrap/>
             <w:vAlign w:val="center"/>
             <w:hideMark/>
           </w:tcPr>
@@ -1799,6 +2612,7 @@
                 <w:sz w:val="14"/>
                 <w:szCs w:val="14"/>
               </w:rPr>
+              <w:lastRenderedPageBreak/>
               <w:t xml:space="preserve">    </w:t>
             </w:r>
             <w:proofErr w:type="spellStart"/>
@@ -2729,7 +3543,6 @@
                 <w:sz w:val="14"/>
                 <w:szCs w:val="14"/>
               </w:rPr>
-              <w:lastRenderedPageBreak/>
               <w:t xml:space="preserve">    </w:t>
             </w:r>
             <w:proofErr w:type="spellStart"/>
@@ -2859,6 +3672,175 @@
               <w:t>purchase_fund</w:t>
             </w:r>
             <w:proofErr w:type="spellEnd"/>
+          </w:p>
+        </w:tc>
+      </w:tr>
+      <w:tr>
+        <w:trPr>
+          <w:trHeight w:val="510"/>
+        </w:trPr>
+        <w:tc>
+          <w:tcPr>
+            <w:tcW w:w="5482" w:type="dxa"/>
+            <w:shd w:val="clear" w:color="auto" w:fill="auto"/>
+            <w:noWrap/>
+            <w:vAlign w:val="center"/>
+            <w:hideMark/>
+          </w:tcPr>
+          <w:p>
+            <w:pPr>
+              <w:spacing w:line="240" w:lineRule="auto"/>
+              <w:rPr>
+                <w:rFonts w:ascii="Consolas" w:eastAsia="Consolas" w:hAnsi="Consolas" w:cs="Consolas"/>
+                <w:color w:val="000000" w:themeColor="text1"/>
+                <w:sz w:val="14"/>
+                <w:szCs w:val="14"/>
+              </w:rPr>
+            </w:pPr>
+            <w:r>
+              <w:rPr>
+                <w:rFonts w:ascii="Calibri" w:hAnsi="Calibri"/>
+                <w:color w:val="000000" w:themeColor="text1"/>
+                <w:sz w:val="14"/>
+                <w:szCs w:val="14"/>
+              </w:rPr>
+              <w:t xml:space="preserve">    </w:t>
+            </w:r>
+            <w:proofErr w:type="spellStart"/>
+            <w:r>
+              <w:rPr>
+                <w:rFonts w:ascii="Calibri" w:hAnsi="Calibri"/>
+                <w:color w:val="000000" w:themeColor="text1"/>
+                <w:sz w:val="14"/>
+                <w:szCs w:val="14"/>
+              </w:rPr>
+              <w:t>w</w:t>
+            </w:r>
+            <w:r>
+              <w:rPr>
+                <w:rFonts w:ascii="Consolas" w:eastAsia="Consolas" w:hAnsi="Consolas" w:cs="Consolas"/>
+                <w:color w:val="000000" w:themeColor="text1"/>
+                <w:sz w:val="14"/>
+                <w:szCs w:val="14"/>
+              </w:rPr>
+              <w:t>ikidata</w:t>
+            </w:r>
+            <w:r>
+              <w:rPr>
+                <w:rFonts w:ascii="Consolas" w:eastAsia="Consolas" w:hAnsi="Consolas" w:cs="Consolas"/>
+                <w:color w:val="000000" w:themeColor="text1"/>
+                <w:sz w:val="14"/>
+                <w:szCs w:val="14"/>
+              </w:rPr>
+              <w:t>id</w:t>
+            </w:r>
+            <w:proofErr w:type="spellEnd"/>
+            <w:r>
+              <w:rPr>
+                <w:rFonts w:ascii="Consolas" w:eastAsia="Consolas" w:hAnsi="Consolas" w:cs="Consolas"/>
+                <w:color w:val="000000" w:themeColor="text1"/>
+                <w:sz w:val="14"/>
+                <w:szCs w:val="14"/>
+              </w:rPr>
+              <w:t xml:space="preserve">                  character </w:t>
+            </w:r>
+            <w:proofErr w:type="gramStart"/>
+            <w:r>
+              <w:rPr>
+                <w:rFonts w:ascii="Consolas" w:eastAsia="Consolas" w:hAnsi="Consolas" w:cs="Consolas"/>
+                <w:color w:val="000000" w:themeColor="text1"/>
+                <w:sz w:val="14"/>
+                <w:szCs w:val="14"/>
+              </w:rPr>
+              <w:t>varying(</w:t>
+            </w:r>
+            <w:proofErr w:type="gramEnd"/>
+            <w:r>
+              <w:rPr>
+                <w:rFonts w:ascii="Consolas" w:eastAsia="Consolas" w:hAnsi="Consolas" w:cs="Consolas"/>
+                <w:color w:val="000000" w:themeColor="text1"/>
+                <w:sz w:val="14"/>
+                <w:szCs w:val="14"/>
+              </w:rPr>
+              <w:t>64</w:t>
+            </w:r>
+            <w:r>
+              <w:rPr>
+                <w:rFonts w:ascii="Consolas" w:eastAsia="Consolas" w:hAnsi="Consolas" w:cs="Consolas"/>
+                <w:color w:val="000000" w:themeColor="text1"/>
+                <w:sz w:val="14"/>
+                <w:szCs w:val="14"/>
+              </w:rPr>
+              <w:t>)</w:t>
+            </w:r>
+            <w:r>
+              <w:rPr>
+                <w:rFonts w:ascii="Consolas" w:eastAsia="Consolas" w:hAnsi="Consolas" w:cs="Consolas"/>
+                <w:color w:val="000000" w:themeColor="text1"/>
+                <w:sz w:val="14"/>
+                <w:szCs w:val="14"/>
+              </w:rPr>
+              <w:t xml:space="preserve"> NULL</w:t>
+            </w:r>
+          </w:p>
+        </w:tc>
+        <w:tc>
+          <w:tcPr>
+            <w:tcW w:w="8010" w:type="dxa"/>
+            <w:shd w:val="clear" w:color="auto" w:fill="auto"/>
+            <w:vAlign w:val="bottom"/>
+            <w:hideMark/>
+          </w:tcPr>
+          <w:p>
+            <w:pPr>
+              <w:spacing w:line="240" w:lineRule="auto"/>
+              <w:rPr>
+                <w:rFonts w:ascii="Calibri" w:hAnsi="Calibri"/>
+                <w:color w:val="000000" w:themeColor="text1"/>
+                <w:sz w:val="18"/>
+                <w:szCs w:val="18"/>
+              </w:rPr>
+            </w:pPr>
+            <w:proofErr w:type="spellStart"/>
+            <w:r>
+              <w:rPr>
+                <w:rFonts w:ascii="Calibri" w:hAnsi="Calibri"/>
+                <w:color w:val="000000" w:themeColor="text1"/>
+                <w:sz w:val="18"/>
+                <w:szCs w:val="18"/>
+              </w:rPr>
+              <w:t>Wikidata</w:t>
+            </w:r>
+            <w:proofErr w:type="spellEnd"/>
+            <w:r>
+              <w:rPr>
+                <w:rFonts w:ascii="Calibri" w:hAnsi="Calibri"/>
+                <w:color w:val="000000" w:themeColor="text1"/>
+                <w:sz w:val="18"/>
+                <w:szCs w:val="18"/>
+              </w:rPr>
+              <w:t xml:space="preserve"> ID – partially applied to NGA artists – not all artists in represented in </w:t>
+            </w:r>
+            <w:proofErr w:type="spellStart"/>
+            <w:r>
+              <w:rPr>
+                <w:rFonts w:ascii="Calibri" w:hAnsi="Calibri"/>
+                <w:color w:val="000000" w:themeColor="text1"/>
+                <w:sz w:val="18"/>
+                <w:szCs w:val="18"/>
+              </w:rPr>
+              <w:t>Wikidata</w:t>
+            </w:r>
+            <w:proofErr w:type="spellEnd"/>
+            <w:r>
+              <w:rPr>
+                <w:rFonts w:ascii="Calibri" w:hAnsi="Calibri"/>
+                <w:color w:val="000000" w:themeColor="text1"/>
+                <w:sz w:val="18"/>
+                <w:szCs w:val="18"/>
+              </w:rPr>
+              <w:t xml:space="preserve">. </w:t>
+            </w:r>
           </w:p>
         </w:tc>
       </w:tr>
@@ -3820,6 +4802,7 @@
                 <w:sz w:val="18"/>
                 <w:szCs w:val="18"/>
               </w:rPr>
+              <w:lastRenderedPageBreak/>
               <w:t>Maiden Name</w:t>
             </w:r>
           </w:p>
@@ -4076,6 +5059,7 @@
                 <w:sz w:val="14"/>
                 <w:szCs w:val="18"/>
               </w:rPr>
+              <w:lastRenderedPageBreak/>
               <w:t>);</w:t>
             </w:r>
           </w:p>
@@ -4437,7 +5421,6 @@
                 <w:sz w:val="14"/>
                 <w:szCs w:val="14"/>
               </w:rPr>
-              <w:lastRenderedPageBreak/>
               <w:t xml:space="preserve">    </w:t>
             </w:r>
             <w:proofErr w:type="spellStart"/>
@@ -5316,6 +6299,7 @@
                 <w:sz w:val="14"/>
                 <w:szCs w:val="18"/>
               </w:rPr>
+              <w:lastRenderedPageBreak/>
               <w:t xml:space="preserve">    description                 character </w:t>
             </w:r>
             <w:proofErr w:type="gramStart"/>
@@ -6341,7 +7325,6 @@
                 <w:sz w:val="14"/>
                 <w:szCs w:val="14"/>
               </w:rPr>
-              <w:lastRenderedPageBreak/>
               <w:t xml:space="preserve">    </w:t>
             </w:r>
             <w:proofErr w:type="spellStart"/>
@@ -7764,6 +8747,7 @@
                 <w:sz w:val="14"/>
                 <w:szCs w:val="14"/>
               </w:rPr>
+              <w:lastRenderedPageBreak/>
               <w:t xml:space="preserve">    PRIMARY </w:t>
             </w:r>
             <w:proofErr w:type="gramStart"/>
@@ -9611,6 +10595,7 @@
                 <w:sz w:val="14"/>
                 <w:szCs w:val="14"/>
               </w:rPr>
+              <w:lastRenderedPageBreak/>
               <w:t xml:space="preserve">    </w:t>
             </w:r>
             <w:proofErr w:type="spellStart"/>
@@ -11980,6 +12965,7 @@
                 <w:sz w:val="14"/>
                 <w:szCs w:val="14"/>
               </w:rPr>
+              <w:lastRenderedPageBreak/>
               <w:t xml:space="preserve">    </w:t>
             </w:r>
             <w:proofErr w:type="spellStart"/>
@@ -12481,25 +13467,7 @@
                 <w:sz w:val="18"/>
                 <w:szCs w:val="18"/>
               </w:rPr>
-              <w:t xml:space="preserve">The begin and end dates are provided to facilitate returning the object via search, but they are no foolproof.  For example, when the displayDate is unset, usually the begin and end dates are the artist’s life dates since </w:t>
-            </w:r>
-            <w:proofErr w:type="gramStart"/>
-            <w:r>
-              <w:rPr>
-                <w:rFonts w:cs="Consolas"/>
-                <w:sz w:val="18"/>
-                <w:szCs w:val="18"/>
-              </w:rPr>
-              <w:t>that’s</w:t>
-            </w:r>
-            <w:proofErr w:type="gramEnd"/>
-            <w:r>
-              <w:rPr>
-                <w:rFonts w:cs="Consolas"/>
-                <w:sz w:val="18"/>
-                <w:szCs w:val="18"/>
-              </w:rPr>
-              <w:t xml:space="preserve"> the best information available.</w:t>
+              <w:t>The begin and end dates are provided to facilitate returning the object via search, but they are no foolproof.  For example, when the displayDate is unset, usually the begin and end dates are the artist’s life dates since that’s the best information available.</w:t>
             </w:r>
           </w:p>
           <w:p>
@@ -12523,7 +13491,6 @@
                 <w:sz w:val="18"/>
                 <w:szCs w:val="18"/>
               </w:rPr>
-              <w:lastRenderedPageBreak/>
               <w:t xml:space="preserve">Underscores appearing in </w:t>
             </w:r>
             <w:proofErr w:type="spellStart"/>
@@ -12602,7 +13569,6 @@
                 <w:sz w:val="14"/>
                 <w:szCs w:val="18"/>
               </w:rPr>
-              <w:lastRenderedPageBreak/>
               <w:t>(</w:t>
             </w:r>
           </w:p>
@@ -13684,6 +14650,7 @@
                 <w:sz w:val="14"/>
                 <w:szCs w:val="18"/>
               </w:rPr>
+              <w:lastRenderedPageBreak/>
               <w:t xml:space="preserve">    medium                      character </w:t>
             </w:r>
             <w:proofErr w:type="gramStart"/>
@@ -14523,7 +15490,6 @@
                 <w:sz w:val="14"/>
                 <w:szCs w:val="14"/>
               </w:rPr>
-              <w:lastRenderedPageBreak/>
               <w:t xml:space="preserve">    </w:t>
             </w:r>
             <w:proofErr w:type="spellStart"/>
@@ -15376,17 +16342,37 @@
           </w:tcPr>
           <w:p>
             <w:pPr>
-              <w:spacing w:after="0" w:line="240" w:lineRule="auto"/>
-              <w:rPr>
-                <w:rFonts w:ascii="Consolas" w:eastAsia="Times New Roman" w:hAnsi="Consolas" w:cs="Consolas"/>
-                <w:color w:val="000000"/>
-                <w:sz w:val="14"/>
-                <w:szCs w:val="14"/>
-              </w:rPr>
-            </w:pPr>
-            <w:r>
-              <w:rPr>
-                <w:rFonts w:ascii="Consolas" w:eastAsia="Times New Roman" w:hAnsi="Consolas" w:cs="Consolas"/>
+              <w:spacing w:line="240" w:lineRule="auto"/>
+              <w:rPr>
+                <w:rFonts w:ascii="Calibri" w:hAnsi="Calibri"/>
+                <w:color w:val="000000" w:themeColor="text1"/>
+                <w:sz w:val="14"/>
+                <w:szCs w:val="14"/>
+              </w:rPr>
+            </w:pPr>
+            <w:r>
+              <w:rPr>
+                <w:rFonts w:ascii="Calibri" w:hAnsi="Calibri"/>
+                <w:color w:val="000000" w:themeColor="text1"/>
+                <w:sz w:val="14"/>
+                <w:szCs w:val="14"/>
+              </w:rPr>
+              <w:t xml:space="preserve">         </w:t>
+            </w:r>
+          </w:p>
+          <w:p>
+            <w:pPr>
+              <w:spacing w:line="240" w:lineRule="auto"/>
+              <w:rPr>
+                <w:rFonts w:ascii="Consolas" w:eastAsia="Consolas" w:hAnsi="Consolas" w:cs="Consolas"/>
+                <w:color w:val="000000" w:themeColor="text1"/>
+                <w:sz w:val="14"/>
+                <w:szCs w:val="14"/>
+              </w:rPr>
+            </w:pPr>
+            <w:r>
+              <w:rPr>
+                <w:rFonts w:ascii="Calibri" w:hAnsi="Calibri"/>
                 <w:color w:val="000000" w:themeColor="text1"/>
                 <w:sz w:val="14"/>
                 <w:szCs w:val="14"/>
@@ -15396,42 +16382,58 @@
             <w:proofErr w:type="spellStart"/>
             <w:r>
               <w:rPr>
-                <w:rFonts w:ascii="Consolas" w:eastAsia="Times New Roman" w:hAnsi="Consolas" w:cs="Consolas"/>
-                <w:color w:val="000000" w:themeColor="text1"/>
-                <w:sz w:val="14"/>
-                <w:szCs w:val="14"/>
-              </w:rPr>
-              <w:t>customPrintURL</w:t>
+                <w:rFonts w:ascii="Consolas" w:eastAsia="Consolas" w:hAnsi="Consolas" w:cs="Consolas"/>
+                <w:color w:val="000000" w:themeColor="text1"/>
+                <w:sz w:val="14"/>
+                <w:szCs w:val="14"/>
+              </w:rPr>
+              <w:t>w</w:t>
+            </w:r>
+            <w:r>
+              <w:rPr>
+                <w:rFonts w:ascii="Consolas" w:eastAsia="Consolas" w:hAnsi="Consolas" w:cs="Consolas"/>
+                <w:color w:val="000000" w:themeColor="text1"/>
+                <w:sz w:val="14"/>
+                <w:szCs w:val="14"/>
+              </w:rPr>
+              <w:t>ikidataid</w:t>
             </w:r>
             <w:proofErr w:type="spellEnd"/>
             <w:r>
               <w:rPr>
-                <w:rFonts w:ascii="Consolas" w:eastAsia="Times New Roman" w:hAnsi="Consolas" w:cs="Consolas"/>
-                <w:color w:val="000000" w:themeColor="text1"/>
-                <w:sz w:val="14"/>
-                <w:szCs w:val="14"/>
-              </w:rPr>
-              <w:t xml:space="preserve">              character </w:t>
-            </w:r>
-            <w:proofErr w:type="gramStart"/>
-            <w:r>
-              <w:rPr>
-                <w:rFonts w:ascii="Consolas" w:eastAsia="Times New Roman" w:hAnsi="Consolas" w:cs="Consolas"/>
-                <w:color w:val="000000" w:themeColor="text1"/>
-                <w:sz w:val="14"/>
-                <w:szCs w:val="14"/>
-              </w:rPr>
-              <w:t>varying(</w:t>
-            </w:r>
-            <w:proofErr w:type="gramEnd"/>
-            <w:r>
-              <w:rPr>
-                <w:rFonts w:ascii="Consolas" w:eastAsia="Times New Roman" w:hAnsi="Consolas" w:cs="Consolas"/>
-                <w:color w:val="000000" w:themeColor="text1"/>
-                <w:sz w:val="14"/>
-                <w:szCs w:val="14"/>
-              </w:rPr>
-              <w:t>2048) NULL</w:t>
+                <w:rFonts w:ascii="Consolas" w:eastAsia="Consolas" w:hAnsi="Consolas" w:cs="Consolas"/>
+                <w:color w:val="000000" w:themeColor="text1"/>
+                <w:sz w:val="14"/>
+                <w:szCs w:val="14"/>
+              </w:rPr>
+              <w:t xml:space="preserve">                  character varying (</w:t>
+            </w:r>
+            <w:r>
+              <w:rPr>
+                <w:rFonts w:ascii="Consolas" w:eastAsia="Consolas" w:hAnsi="Consolas" w:cs="Consolas"/>
+                <w:color w:val="000000" w:themeColor="text1"/>
+                <w:sz w:val="14"/>
+                <w:szCs w:val="14"/>
+              </w:rPr>
+              <w:t>64</w:t>
+            </w:r>
+            <w:r>
+              <w:rPr>
+                <w:rFonts w:ascii="Consolas" w:eastAsia="Consolas" w:hAnsi="Consolas" w:cs="Consolas"/>
+                <w:color w:val="000000" w:themeColor="text1"/>
+                <w:sz w:val="14"/>
+                <w:szCs w:val="14"/>
+              </w:rPr>
+              <w:t>)</w:t>
+            </w:r>
+            <w:r>
+              <w:rPr>
+                <w:rFonts w:ascii="Consolas" w:eastAsia="Consolas" w:hAnsi="Consolas" w:cs="Consolas"/>
+                <w:color w:val="000000" w:themeColor="text1"/>
+                <w:sz w:val="14"/>
+                <w:szCs w:val="14"/>
+              </w:rPr>
+              <w:t xml:space="preserve"> NULL,</w:t>
             </w:r>
           </w:p>
         </w:tc>
@@ -15444,22 +16446,53 @@
           </w:tcPr>
           <w:p>
             <w:pPr>
-              <w:spacing w:after="0" w:line="240" w:lineRule="auto"/>
-              <w:rPr>
-                <w:rFonts w:eastAsia="Times New Roman" w:cs="Consolas"/>
-                <w:color w:val="000000"/>
-                <w:sz w:val="18"/>
-                <w:szCs w:val="18"/>
-              </w:rPr>
-            </w:pPr>
-            <w:r>
-              <w:rPr>
-                <w:rFonts w:eastAsia="Times New Roman" w:cs="Consolas"/>
-                <w:color w:val="000000" w:themeColor="text1"/>
-                <w:sz w:val="18"/>
-                <w:szCs w:val="18"/>
-              </w:rPr>
-              <w:t>if a custom print is available for an art object, this is the url for starting the process to order such a print</w:t>
+              <w:spacing w:line="240" w:lineRule="auto"/>
+              <w:rPr>
+                <w:rFonts w:ascii="Calibri" w:hAnsi="Calibri"/>
+                <w:color w:val="000000" w:themeColor="text1"/>
+                <w:sz w:val="18"/>
+                <w:szCs w:val="18"/>
+              </w:rPr>
+            </w:pPr>
+            <w:proofErr w:type="spellStart"/>
+            <w:r>
+              <w:rPr>
+                <w:rFonts w:ascii="Calibri" w:hAnsi="Calibri"/>
+                <w:color w:val="000000" w:themeColor="text1"/>
+                <w:sz w:val="18"/>
+                <w:szCs w:val="18"/>
+              </w:rPr>
+              <w:t>Wikidata</w:t>
+            </w:r>
+            <w:proofErr w:type="spellEnd"/>
+            <w:r>
+              <w:rPr>
+                <w:rFonts w:ascii="Calibri" w:hAnsi="Calibri"/>
+                <w:color w:val="000000" w:themeColor="text1"/>
+                <w:sz w:val="18"/>
+                <w:szCs w:val="18"/>
+              </w:rPr>
+              <w:t xml:space="preserve"> ID for NGA object. Not all objects are represented in </w:t>
+            </w:r>
+            <w:proofErr w:type="spellStart"/>
+            <w:r>
+              <w:rPr>
+                <w:rFonts w:ascii="Calibri" w:hAnsi="Calibri"/>
+                <w:color w:val="000000" w:themeColor="text1"/>
+                <w:sz w:val="18"/>
+                <w:szCs w:val="18"/>
+              </w:rPr>
+              <w:t>Wikidata</w:t>
+            </w:r>
+            <w:proofErr w:type="spellEnd"/>
+            <w:r>
+              <w:rPr>
+                <w:rFonts w:ascii="Calibri" w:hAnsi="Calibri"/>
+                <w:color w:val="000000" w:themeColor="text1"/>
+                <w:sz w:val="18"/>
+                <w:szCs w:val="18"/>
+              </w:rPr>
+              <w:t xml:space="preserve">. </w:t>
             </w:r>
           </w:p>
         </w:tc>
@@ -15483,17 +16516,57 @@
                 <w:rFonts w:ascii="Consolas" w:eastAsia="Times New Roman" w:hAnsi="Consolas" w:cs="Consolas"/>
                 <w:color w:val="000000"/>
                 <w:sz w:val="14"/>
-                <w:szCs w:val="18"/>
-              </w:rPr>
-            </w:pPr>
-            <w:r>
-              <w:rPr>
-                <w:rFonts w:ascii="Consolas" w:eastAsia="Times New Roman" w:hAnsi="Consolas" w:cs="Consolas"/>
-                <w:color w:val="000000"/>
-                <w:sz w:val="14"/>
-                <w:szCs w:val="18"/>
-              </w:rPr>
-              <w:t>)</w:t>
+                <w:szCs w:val="14"/>
+              </w:rPr>
+            </w:pPr>
+            <w:r>
+              <w:rPr>
+                <w:rFonts w:ascii="Consolas" w:eastAsia="Times New Roman" w:hAnsi="Consolas" w:cs="Consolas"/>
+                <w:color w:val="000000" w:themeColor="text1"/>
+                <w:sz w:val="14"/>
+                <w:szCs w:val="14"/>
+              </w:rPr>
+              <w:t xml:space="preserve">    </w:t>
+            </w:r>
+            <w:proofErr w:type="spellStart"/>
+            <w:r>
+              <w:rPr>
+                <w:rFonts w:ascii="Consolas" w:eastAsia="Times New Roman" w:hAnsi="Consolas" w:cs="Consolas"/>
+                <w:color w:val="000000" w:themeColor="text1"/>
+                <w:sz w:val="14"/>
+                <w:szCs w:val="14"/>
+              </w:rPr>
+              <w:t>customPrintURL</w:t>
+            </w:r>
+            <w:proofErr w:type="spellEnd"/>
+            <w:r>
+              <w:rPr>
+                <w:rFonts w:ascii="Consolas" w:eastAsia="Times New Roman" w:hAnsi="Consolas" w:cs="Consolas"/>
+                <w:color w:val="000000" w:themeColor="text1"/>
+                <w:sz w:val="14"/>
+                <w:szCs w:val="14"/>
+              </w:rPr>
+              <w:t xml:space="preserve">              character </w:t>
+            </w:r>
+            <w:proofErr w:type="gramStart"/>
+            <w:r>
+              <w:rPr>
+                <w:rFonts w:ascii="Consolas" w:eastAsia="Times New Roman" w:hAnsi="Consolas" w:cs="Consolas"/>
+                <w:color w:val="000000" w:themeColor="text1"/>
+                <w:sz w:val="14"/>
+                <w:szCs w:val="14"/>
+              </w:rPr>
+              <w:t>varying(</w:t>
+            </w:r>
+            <w:proofErr w:type="gramEnd"/>
+            <w:r>
+              <w:rPr>
+                <w:rFonts w:ascii="Consolas" w:eastAsia="Times New Roman" w:hAnsi="Consolas" w:cs="Consolas"/>
+                <w:color w:val="000000" w:themeColor="text1"/>
+                <w:sz w:val="14"/>
+                <w:szCs w:val="14"/>
+              </w:rPr>
+              <w:t>2048) NULL</w:t>
             </w:r>
           </w:p>
         </w:tc>
@@ -15514,6 +16587,15 @@
                 <w:szCs w:val="18"/>
               </w:rPr>
             </w:pPr>
+            <w:r>
+              <w:rPr>
+                <w:rFonts w:eastAsia="Times New Roman" w:cs="Consolas"/>
+                <w:color w:val="000000" w:themeColor="text1"/>
+                <w:sz w:val="18"/>
+                <w:szCs w:val="18"/>
+              </w:rPr>
+              <w:t>if a custom print is available for an art object, this is the url for starting the process to order such a print</w:t>
+            </w:r>
           </w:p>
         </w:tc>
       </w:tr>
@@ -15527,17 +16609,27 @@
             <w:shd w:val="clear" w:color="auto" w:fill="auto"/>
             <w:noWrap/>
             <w:vAlign w:val="center"/>
-          </w:tcPr>
-          <w:p>
-            <w:pPr>
-              <w:spacing w:after="0" w:line="240" w:lineRule="auto"/>
-              <w:rPr>
-                <w:rFonts w:ascii="Consolas" w:eastAsia="Times New Roman" w:hAnsi="Consolas" w:cs="Consolas"/>
-                <w:color w:val="000000"/>
-                <w:sz w:val="14"/>
-                <w:szCs w:val="18"/>
-              </w:rPr>
-            </w:pPr>
+            <w:hideMark/>
+          </w:tcPr>
+          <w:p>
+            <w:pPr>
+              <w:spacing w:after="0" w:line="240" w:lineRule="auto"/>
+              <w:rPr>
+                <w:rFonts w:ascii="Consolas" w:eastAsia="Times New Roman" w:hAnsi="Consolas" w:cs="Consolas"/>
+                <w:color w:val="000000"/>
+                <w:sz w:val="14"/>
+                <w:szCs w:val="18"/>
+              </w:rPr>
+            </w:pPr>
+            <w:r>
+              <w:rPr>
+                <w:rFonts w:ascii="Consolas" w:eastAsia="Times New Roman" w:hAnsi="Consolas" w:cs="Consolas"/>
+                <w:color w:val="000000"/>
+                <w:sz w:val="14"/>
+                <w:szCs w:val="18"/>
+              </w:rPr>
+              <w:t>)</w:t>
+            </w:r>
           </w:p>
         </w:tc>
         <w:tc>
@@ -15545,6 +16637,7 @@
             <w:tcW w:w="8010" w:type="dxa"/>
             <w:shd w:val="clear" w:color="auto" w:fill="auto"/>
             <w:vAlign w:val="bottom"/>
+            <w:hideMark/>
           </w:tcPr>
           <w:p>
             <w:pPr>
@@ -15569,6 +16662,48 @@
             <w:shd w:val="clear" w:color="auto" w:fill="auto"/>
             <w:noWrap/>
             <w:vAlign w:val="center"/>
+          </w:tcPr>
+          <w:p>
+            <w:pPr>
+              <w:spacing w:after="0" w:line="240" w:lineRule="auto"/>
+              <w:rPr>
+                <w:rFonts w:ascii="Consolas" w:eastAsia="Times New Roman" w:hAnsi="Consolas" w:cs="Consolas"/>
+                <w:color w:val="000000"/>
+                <w:sz w:val="14"/>
+                <w:szCs w:val="18"/>
+              </w:rPr>
+            </w:pPr>
+          </w:p>
+        </w:tc>
+        <w:tc>
+          <w:tcPr>
+            <w:tcW w:w="8010" w:type="dxa"/>
+            <w:shd w:val="clear" w:color="auto" w:fill="auto"/>
+            <w:vAlign w:val="bottom"/>
+          </w:tcPr>
+          <w:p>
+            <w:pPr>
+              <w:spacing w:after="0" w:line="240" w:lineRule="auto"/>
+              <w:rPr>
+                <w:rFonts w:eastAsia="Times New Roman" w:cs="Consolas"/>
+                <w:color w:val="000000"/>
+                <w:sz w:val="18"/>
+                <w:szCs w:val="18"/>
+              </w:rPr>
+            </w:pPr>
+          </w:p>
+        </w:tc>
+      </w:tr>
+      <w:tr>
+        <w:trPr>
+          <w:trHeight w:val="300"/>
+        </w:trPr>
+        <w:tc>
+          <w:tcPr>
+            <w:tcW w:w="5482" w:type="dxa"/>
+            <w:shd w:val="clear" w:color="auto" w:fill="auto"/>
+            <w:noWrap/>
+            <w:vAlign w:val="center"/>
             <w:hideMark/>
           </w:tcPr>
           <w:p>
@@ -15699,6 +16834,7 @@
                 <w:sz w:val="14"/>
                 <w:szCs w:val="18"/>
               </w:rPr>
+              <w:lastRenderedPageBreak/>
               <w:t>(</w:t>
             </w:r>
           </w:p>
@@ -16158,7 +17294,6 @@
                 <w:sz w:val="14"/>
                 <w:szCs w:val="18"/>
               </w:rPr>
-              <w:lastRenderedPageBreak/>
               <w:t xml:space="preserve">    term                        character </w:t>
             </w:r>
             <w:proofErr w:type="gramStart"/>
@@ -16807,6 +17942,7 @@
                 <w:sz w:val="14"/>
                 <w:szCs w:val="14"/>
               </w:rPr>
+              <w:lastRenderedPageBreak/>
               <w:t xml:space="preserve">    </w:t>
             </w:r>
             <w:proofErr w:type="spellStart"/>
@@ -17428,7 +18564,6 @@
                 <w:sz w:val="14"/>
                 <w:szCs w:val="14"/>
               </w:rPr>
-              <w:lastRenderedPageBreak/>
               <w:t xml:space="preserve">    </w:t>
             </w:r>
             <w:proofErr w:type="spellStart"/>
@@ -18325,6 +19460,7 @@
                 <w:sz w:val="14"/>
                 <w:szCs w:val="18"/>
               </w:rPr>
+              <w:lastRenderedPageBreak/>
               <w:t>)</w:t>
             </w:r>
           </w:p>
@@ -19646,7 +20782,6 @@
                 <w:sz w:val="14"/>
                 <w:szCs w:val="18"/>
               </w:rPr>
-              <w:lastRenderedPageBreak/>
               <w:t xml:space="preserve">    width </w:t>
             </w:r>
             <w:r>
@@ -20329,6 +21464,7 @@
                 <w:sz w:val="14"/>
                 <w:szCs w:val="18"/>
               </w:rPr>
+              <w:lastRenderedPageBreak/>
               <w:t>);</w:t>
             </w:r>
           </w:p>
@@ -20389,7 +21525,7 @@
 </file>
 
 <file path=word/numbering.xml><?xml version="1.0" encoding="utf-8"?>
-<w:numbering xmlns:wpc="http://schemas.microsoft.com/office/word/2010/wordprocessingCanvas" xmlns:cx="http://schemas.microsoft.com/office/drawing/2014/chartex" xmlns:cx1="http://schemas.microsoft.com/office/drawing/2015/9/8/chartex" xmlns:cx2="http://schemas.microsoft.com/office/drawing/2015/10/21/chartex" xmlns:cx3="http://schemas.microsoft.com/office/drawing/2016/5/9/chartex" xmlns:cx4="http://schemas.microsoft.com/office/drawing/2016/5/10/chartex" xmlns:cx5="http://schemas.microsoft.com/office/drawing/2016/5/11/chartex" xmlns:cx6="http://schemas.microsoft.com/office/drawing/2016/5/12/chartex" xmlns:cx7="http://schemas.microsoft.com/office/drawing/2016/5/13/chartex" xmlns:cx8="http://schemas.microsoft.com/office/drawing/2016/5/14/chartex" xmlns:mc="http://schemas.openxmlformats.org/markup-compatibility/2006" xmlns:aink="http://schemas.microsoft.com/office/drawing/2016/ink" xmlns:am3d="http://schemas.microsoft.com/office/drawing/2017/model3d" xmlns:o="urn:schemas-microsoft-com:office:office" xmlns:r="http://schemas.openxmlformats.org/officeDocument/2006/relationships" xmlns:m="http://schemas.openxmlformats.org/officeDocument/2006/math" xmlns:v="urn:schemas-microsoft-com:vml" xmlns:wp14="http://schemas.microsoft.com/office/word/2010/wordprocessingDrawing" xmlns:wp="http://schemas.openxmlformats.org/drawingml/2006/wordprocessingDrawing" xmlns:w10="urn:schemas-microsoft-com:office:word" xmlns:w="http://schemas.openxmlformats.org/wordprocessingml/2006/main" xmlns:w14="http://schemas.microsoft.com/office/word/2010/wordml" xmlns:w15="http://schemas.microsoft.com/office/word/2012/wordml" xmlns:w16cex="http://schemas.microsoft.com/office/word/2018/wordml/cex" xmlns:w16cid="http://schemas.microsoft.com/office/word/2016/wordml/cid" xmlns:w16="http://schemas.microsoft.com/office/word/2018/wordml" xmlns:w16sdtdh="http://schemas.microsoft.com/office/word/2020/wordml/sdtdatahash" xmlns:w16se="http://schemas.microsoft.com/office/word/2015/wordml/symex" xmlns:wpg="http://schemas.microsoft.com/office/word/2010/wordprocessingGroup" xmlns:wpi="http://schemas.microsoft.com/office/word/2010/wordprocessingInk" xmlns:wne="http://schemas.microsoft.com/office/word/2006/wordml" xmlns:wps="http://schemas.microsoft.com/office/word/2010/wordprocessingShape" mc:Ignorable="w14 w15 w16se w16cid w16 w16cex w16sdtdh wp14">
+<w:numbering xmlns:wpc="http://schemas.microsoft.com/office/word/2010/wordprocessingCanvas" xmlns:cx="http://schemas.microsoft.com/office/drawing/2014/chartex" xmlns:cx1="http://schemas.microsoft.com/office/drawing/2015/9/8/chartex" xmlns:cx2="http://schemas.microsoft.com/office/drawing/2015/10/21/chartex" xmlns:cx3="http://schemas.microsoft.com/office/drawing/2016/5/9/chartex" xmlns:cx4="http://schemas.microsoft.com/office/drawing/2016/5/10/chartex" xmlns:cx5="http://schemas.microsoft.com/office/drawing/2016/5/11/chartex" xmlns:cx6="http://schemas.microsoft.com/office/drawing/2016/5/12/chartex" xmlns:cx7="http://schemas.microsoft.com/office/drawing/2016/5/13/chartex" xmlns:cx8="http://schemas.microsoft.com/office/drawing/2016/5/14/chartex" xmlns:mc="http://schemas.openxmlformats.org/markup-compatibility/2006" xmlns:aink="http://schemas.microsoft.com/office/drawing/2016/ink" xmlns:am3d="http://schemas.microsoft.com/office/drawing/2017/model3d" xmlns:o="urn:schemas-microsoft-com:office:office" xmlns:oel="http://schemas.microsoft.com/office/2019/extlst" xmlns:r="http://schemas.openxmlformats.org/officeDocument/2006/relationships" xmlns:m="http://schemas.openxmlformats.org/officeDocument/2006/math" xmlns:v="urn:schemas-microsoft-com:vml" xmlns:wp14="http://schemas.microsoft.com/office/word/2010/wordprocessingDrawing" xmlns:wp="http://schemas.openxmlformats.org/drawingml/2006/wordprocessingDrawing" xmlns:w10="urn:schemas-microsoft-com:office:word" xmlns:w="http://schemas.openxmlformats.org/wordprocessingml/2006/main" xmlns:w14="http://schemas.microsoft.com/office/word/2010/wordml" xmlns:w15="http://schemas.microsoft.com/office/word/2012/wordml" xmlns:w16cex="http://schemas.microsoft.com/office/word/2018/wordml/cex" xmlns:w16cid="http://schemas.microsoft.com/office/word/2016/wordml/cid" xmlns:w16="http://schemas.microsoft.com/office/word/2018/wordml" xmlns:w16sdtdh="http://schemas.microsoft.com/office/word/2020/wordml/sdtdatahash" xmlns:w16se="http://schemas.microsoft.com/office/word/2015/wordml/symex" xmlns:wpg="http://schemas.microsoft.com/office/word/2010/wordprocessingGroup" xmlns:wpi="http://schemas.microsoft.com/office/word/2010/wordprocessingInk" xmlns:wne="http://schemas.microsoft.com/office/word/2006/wordml" xmlns:wps="http://schemas.microsoft.com/office/word/2010/wordprocessingShape" mc:Ignorable="w14 w15 w16se w16cid w16 w16cex w16sdtdh wp14">
   <w:abstractNum w:abstractNumId="0" w15:restartNumberingAfterBreak="0">
     <w:nsid w:val="FFFFFFFE"/>
     <w:multiLevelType w:val="singleLevel"/>
@@ -22865,7 +24001,7 @@
       </w:rPr>
     </w:lvl>
   </w:abstractNum>
-  <w:num w:numId="1">
+  <w:num w:numId="1" w16cid:durableId="716393558">
     <w:abstractNumId w:val="0"/>
     <w:lvlOverride w:ilvl="0">
       <w:lvl w:ilvl="0">
@@ -22879,70 +24015,70 @@
       </w:lvl>
     </w:lvlOverride>
   </w:num>
-  <w:num w:numId="2">
+  <w:num w:numId="2" w16cid:durableId="1715079716">
     <w:abstractNumId w:val="16"/>
   </w:num>
-  <w:num w:numId="3">
+  <w:num w:numId="3" w16cid:durableId="1038506575">
     <w:abstractNumId w:val="13"/>
   </w:num>
-  <w:num w:numId="4">
+  <w:num w:numId="4" w16cid:durableId="1370758682">
     <w:abstractNumId w:val="21"/>
   </w:num>
-  <w:num w:numId="5">
+  <w:num w:numId="5" w16cid:durableId="454754373">
     <w:abstractNumId w:val="20"/>
   </w:num>
-  <w:num w:numId="6">
+  <w:num w:numId="6" w16cid:durableId="928082843">
     <w:abstractNumId w:val="11"/>
   </w:num>
-  <w:num w:numId="7">
+  <w:num w:numId="7" w16cid:durableId="114763744">
     <w:abstractNumId w:val="4"/>
   </w:num>
-  <w:num w:numId="8">
+  <w:num w:numId="8" w16cid:durableId="2024553636">
     <w:abstractNumId w:val="19"/>
   </w:num>
-  <w:num w:numId="9">
+  <w:num w:numId="9" w16cid:durableId="278074837">
     <w:abstractNumId w:val="22"/>
   </w:num>
-  <w:num w:numId="10">
+  <w:num w:numId="10" w16cid:durableId="26299566">
     <w:abstractNumId w:val="17"/>
   </w:num>
-  <w:num w:numId="11">
+  <w:num w:numId="11" w16cid:durableId="2005542980">
     <w:abstractNumId w:val="18"/>
   </w:num>
-  <w:num w:numId="12">
+  <w:num w:numId="12" w16cid:durableId="94057152">
     <w:abstractNumId w:val="3"/>
   </w:num>
-  <w:num w:numId="13">
+  <w:num w:numId="13" w16cid:durableId="1359576267">
     <w:abstractNumId w:val="12"/>
   </w:num>
-  <w:num w:numId="14">
+  <w:num w:numId="14" w16cid:durableId="1622613183">
     <w:abstractNumId w:val="15"/>
   </w:num>
-  <w:num w:numId="15">
+  <w:num w:numId="15" w16cid:durableId="27919168">
     <w:abstractNumId w:val="1"/>
   </w:num>
-  <w:num w:numId="16">
+  <w:num w:numId="16" w16cid:durableId="2121366822">
     <w:abstractNumId w:val="5"/>
   </w:num>
-  <w:num w:numId="17">
+  <w:num w:numId="17" w16cid:durableId="1854879281">
     <w:abstractNumId w:val="7"/>
   </w:num>
-  <w:num w:numId="18">
+  <w:num w:numId="18" w16cid:durableId="1632175090">
     <w:abstractNumId w:val="14"/>
   </w:num>
-  <w:num w:numId="19">
+  <w:num w:numId="19" w16cid:durableId="1094402003">
     <w:abstractNumId w:val="10"/>
   </w:num>
-  <w:num w:numId="20">
+  <w:num w:numId="20" w16cid:durableId="1338117048">
     <w:abstractNumId w:val="6"/>
   </w:num>
-  <w:num w:numId="21">
+  <w:num w:numId="21" w16cid:durableId="523136902">
     <w:abstractNumId w:val="8"/>
   </w:num>
-  <w:num w:numId="22">
+  <w:num w:numId="22" w16cid:durableId="611592705">
     <w:abstractNumId w:val="9"/>
   </w:num>
-  <w:num w:numId="23">
+  <w:num w:numId="23" w16cid:durableId="1126309979">
     <w:abstractNumId w:val="2"/>
   </w:num>
 </w:numbering>
@@ -24008,6 +25144,15 @@
 </file>
 
 <file path=customXml/item1.xml><?xml version="1.0" encoding="utf-8"?>
+<?mso-contentType ?>
+<FormTemplates xmlns="http://schemas.microsoft.com/sharepoint/v3/contenttype/forms">
+  <Display>DocumentLibraryForm</Display>
+  <Edit>DocumentLibraryForm</Edit>
+  <New>DocumentLibraryForm</New>
+</FormTemplates>
+</file>
+
+<file path=customXml/item2.xml><?xml version="1.0" encoding="utf-8"?>
 <ct:contentTypeSchema xmlns:ct="http://schemas.microsoft.com/office/2006/metadata/contentType" xmlns:ma="http://schemas.microsoft.com/office/2006/metadata/properties/metaAttributes" ct:_="" ma:_="" ma:contentTypeName="Document" ma:contentTypeID="0x0101003CF98910B5085B44BF117E6717AC5E9B" ma:contentTypeVersion="2" ma:contentTypeDescription="Create a new document." ma:contentTypeScope="" ma:versionID="0c751a400b6bf1f34aa1160ee0324da3">
   <xsd:schema xmlns:xsd="http://www.w3.org/2001/XMLSchema" xmlns:xs="http://www.w3.org/2001/XMLSchema" xmlns:p="http://schemas.microsoft.com/office/2006/metadata/properties" xmlns:ns2="6cc0acfb-7a84-4139-b437-e8cc1385a982" targetNamespace="http://schemas.microsoft.com/office/2006/metadata/properties" ma:root="true" ma:fieldsID="38bac9a64029ffe0dbb6c6f4a52b075b" ns2:_="">
     <xsd:import namespace="6cc0acfb-7a84-4139-b437-e8cc1385a982"/>
@@ -24139,26 +25284,25 @@
 </ct:contentTypeSchema>
 </file>
 
-<file path=customXml/item2.xml><?xml version="1.0" encoding="utf-8"?>
-<?mso-contentType ?>
-<FormTemplates xmlns="http://schemas.microsoft.com/sharepoint/v3/contenttype/forms">
-  <Display>DocumentLibraryForm</Display>
-  <Edit>DocumentLibraryForm</Edit>
-  <New>DocumentLibraryForm</New>
-</FormTemplates>
+<file path=customXml/item3.xml><?xml version="1.0" encoding="utf-8"?>
+<b:Sources xmlns:b="http://schemas.openxmlformats.org/officeDocument/2006/bibliography" xmlns="http://schemas.openxmlformats.org/officeDocument/2006/bibliography" SelectedStyle="\APASixthEditionOfficeOnline.xsl" StyleName="APA" Version="6"/>
 </file>
 
-<file path=customXml/item3.xml><?xml version="1.0" encoding="utf-8"?>
+<file path=customXml/item4.xml><?xml version="1.0" encoding="utf-8"?>
 <p:properties xmlns:p="http://schemas.microsoft.com/office/2006/metadata/properties" xmlns:xsi="http://www.w3.org/2001/XMLSchema-instance" xmlns:pc="http://schemas.microsoft.com/office/infopath/2007/PartnerControls">
   <documentManagement/>
 </p:properties>
 </file>
 
-<file path=customXml/item4.xml><?xml version="1.0" encoding="utf-8"?>
-<b:Sources xmlns:b="http://schemas.openxmlformats.org/officeDocument/2006/bibliography" xmlns="http://schemas.openxmlformats.org/officeDocument/2006/bibliography" SelectedStyle="\APASixthEditionOfficeOnline.xsl" StyleName="APA" Version="6"/>
+<file path=customXml/itemProps1.xml><?xml version="1.0" encoding="utf-8"?>
+<ds:datastoreItem xmlns:ds="http://schemas.openxmlformats.org/officeDocument/2006/customXml" ds:itemID="{DB573E41-19C7-48AD-B8DB-489476EBCB03}">
+  <ds:schemaRefs>
+    <ds:schemaRef ds:uri="http://schemas.microsoft.com/sharepoint/v3/contenttype/forms"/>
+  </ds:schemaRefs>
+</ds:datastoreItem>
 </file>
 
-<file path=customXml/itemProps1.xml><?xml version="1.0" encoding="utf-8"?>
+<file path=customXml/itemProps2.xml><?xml version="1.0" encoding="utf-8"?>
 <ds:datastoreItem xmlns:ds="http://schemas.openxmlformats.org/officeDocument/2006/customXml" ds:itemID="{66B1ACBF-E708-4805-B01A-1DF2066A61B7}">
   <ds:schemaRefs>
     <ds:schemaRef ds:uri="http://schemas.microsoft.com/office/2006/metadata/contentType"/>
@@ -24176,27 +25320,19 @@
 </ds:datastoreItem>
 </file>
 
-<file path=customXml/itemProps2.xml><?xml version="1.0" encoding="utf-8"?>
-<ds:datastoreItem xmlns:ds="http://schemas.openxmlformats.org/officeDocument/2006/customXml" ds:itemID="{DB573E41-19C7-48AD-B8DB-489476EBCB03}">
+<file path=customXml/itemProps3.xml><?xml version="1.0" encoding="utf-8"?>
+<ds:datastoreItem xmlns:ds="http://schemas.openxmlformats.org/officeDocument/2006/customXml" ds:itemID="{805D6F12-2AC4-4259-836F-F5958697B457}">
   <ds:schemaRefs>
-    <ds:schemaRef ds:uri="http://schemas.microsoft.com/sharepoint/v3/contenttype/forms"/>
+    <ds:schemaRef ds:uri="http://schemas.openxmlformats.org/officeDocument/2006/bibliography"/>
   </ds:schemaRefs>
 </ds:datastoreItem>
 </file>
 
-<file path=customXml/itemProps3.xml><?xml version="1.0" encoding="utf-8"?>
+<file path=customXml/itemProps4.xml><?xml version="1.0" encoding="utf-8"?>
 <ds:datastoreItem xmlns:ds="http://schemas.openxmlformats.org/officeDocument/2006/customXml" ds:itemID="{09A72952-B0B8-451E-AC98-038DBE76952D}">
   <ds:schemaRefs>
     <ds:schemaRef ds:uri="http://schemas.microsoft.com/office/2006/metadata/properties"/>
     <ds:schemaRef ds:uri="http://schemas.microsoft.com/office/infopath/2007/PartnerControls"/>
   </ds:schemaRefs>
 </ds:datastoreItem>
-</file>
-
-<file path=customXml/itemProps4.xml><?xml version="1.0" encoding="utf-8"?>
-<ds:datastoreItem xmlns:ds="http://schemas.openxmlformats.org/officeDocument/2006/customXml" ds:itemID="{805D6F12-2AC4-4259-836F-F5958697B457}">
-  <ds:schemaRefs>
-    <ds:schemaRef ds:uri="http://schemas.openxmlformats.org/officeDocument/2006/bibliography"/>
-  </ds:schemaRefs>
-</ds:datastoreItem>
 </file>
</xml_diff>